<commit_message>
update to OASIS template
</commit_message>
<xml_diff>
--- a/documents/DRAFTv1_stix-v1.2.1-wd01-part3-core.docx
+++ b/documents/DRAFTv1_stix-v1.2.1-wd01-part3-core.docx
@@ -751,102 +751,120 @@
           <w:rStyle w:val="Hyperlink"/>
           <w:color w:val="auto"/>
         </w:rPr>
-        <w:t>Initial publication URI:</w:t>
-      </w:r>
+        <w:t>Initial publication URI</w:t>
+      </w:r>
+      <w:proofErr w:type="gramStart"/>
       <w:r>
         <w:rPr>
           <w:rStyle w:val="Hyperlink"/>
           <w:color w:val="auto"/>
         </w:rPr>
-        <w:br/>
-      </w:r>
+        <w:t>:</w:t>
+      </w:r>
+      <w:proofErr w:type="gramEnd"/>
       <w:r>
         <w:rPr>
           <w:rStyle w:val="Hyperlink"/>
           <w:color w:val="auto"/>
         </w:rPr>
-        <w:t>http://docs.oasis-open.org/</w:t>
+        <w:br/>
       </w:r>
       <w:r>
         <w:rPr>
           <w:rStyle w:val="Hyperlink"/>
           <w:color w:val="auto"/>
         </w:rPr>
-        <w:t>cti</w:t>
+        <w:t>http://docs.oasis-open.org/</w:t>
       </w:r>
       <w:r>
         <w:rPr>
           <w:rStyle w:val="Hyperlink"/>
           <w:color w:val="auto"/>
         </w:rPr>
-        <w:t>/</w:t>
+        <w:t>cti</w:t>
       </w:r>
       <w:r>
         <w:rPr>
           <w:rStyle w:val="Hyperlink"/>
           <w:color w:val="auto"/>
         </w:rPr>
-        <w:t>stix/v1.2.1/csd01/</w:t>
-      </w:r>
-      <w:r>
-        <w:rPr>
-          <w:rFonts w:cs="Arial"/>
-        </w:rPr>
-        <w:t>part3-core</w:t>
+        <w:t>/</w:t>
       </w:r>
       <w:r>
         <w:rPr>
           <w:rStyle w:val="Hyperlink"/>
           <w:color w:val="auto"/>
         </w:rPr>
-        <w:t>/</w:t>
+        <w:t>stix/v1.2.1/csd01/</w:t>
+      </w:r>
+      <w:r>
+        <w:rPr>
+          <w:rFonts w:cs="Arial"/>
+        </w:rPr>
+        <w:t>part3-core</w:t>
       </w:r>
       <w:r>
         <w:rPr>
           <w:rStyle w:val="Hyperlink"/>
           <w:color w:val="auto"/>
         </w:rPr>
-        <w:t>stix-v1.2.1-</w:t>
+        <w:t>/</w:t>
       </w:r>
       <w:r>
         <w:rPr>
           <w:rStyle w:val="Hyperlink"/>
           <w:color w:val="auto"/>
         </w:rPr>
-        <w:t>cs</w:t>
+        <w:t>stix-v1.2.1-</w:t>
       </w:r>
       <w:r>
         <w:rPr>
           <w:rStyle w:val="Hyperlink"/>
           <w:color w:val="auto"/>
         </w:rPr>
-        <w:t>d01-</w:t>
-      </w:r>
-      <w:r>
-        <w:rPr>
-          <w:rFonts w:cs="Arial"/>
-        </w:rPr>
-        <w:t>part3-core</w:t>
+        <w:t>cs</w:t>
       </w:r>
       <w:r>
         <w:rPr>
           <w:rStyle w:val="Hyperlink"/>
           <w:color w:val="auto"/>
         </w:rPr>
-        <w:t>.docx</w:t>
-      </w:r>
-    </w:p>
-    <w:p>
-      <w:pPr>
-        <w:pStyle w:val="Titlepageinfodescription"/>
-      </w:pPr>
+        <w:t>d01-</w:t>
+      </w:r>
+      <w:r>
+        <w:rPr>
+          <w:rFonts w:cs="Arial"/>
+        </w:rPr>
+        <w:t>part3-core</w:t>
+      </w:r>
       <w:r>
         <w:rPr>
           <w:rStyle w:val="Hyperlink"/>
           <w:color w:val="auto"/>
         </w:rPr>
-        <w:t>Permanent “Latest version” URI:</w:t>
-      </w:r>
+        <w:t>.docx</w:t>
+      </w:r>
+    </w:p>
+    <w:p>
+      <w:pPr>
+        <w:pStyle w:val="Titlepageinfodescription"/>
+      </w:pPr>
+      <w:r>
+        <w:rPr>
+          <w:rStyle w:val="Hyperlink"/>
+          <w:color w:val="auto"/>
+        </w:rPr>
+        <w:t>Permanent “Latest version” URI</w:t>
+      </w:r>
+      <w:proofErr w:type="gramStart"/>
+      <w:r>
+        <w:rPr>
+          <w:rStyle w:val="Hyperlink"/>
+          <w:color w:val="auto"/>
+        </w:rPr>
+        <w:t>:</w:t>
+      </w:r>
+      <w:proofErr w:type="gramEnd"/>
       <w:r>
         <w:rPr>
           <w:rStyle w:val="Hyperlink"/>
@@ -1000,7 +1018,7 @@
       <w:r>
         <w:fldChar w:fldCharType="separate"/>
       </w:r>
-      <w:hyperlink w:anchor="_Toc428224947" w:history="1">
+      <w:hyperlink w:anchor="_Toc428527482" w:history="1">
         <w:r>
           <w:rPr>
             <w:rStyle w:val="Hyperlink"/>
@@ -1043,7 +1061,7 @@
             <w:noProof/>
             <w:webHidden/>
           </w:rPr>
-          <w:instrText xml:space="preserve"> PAGEREF _Toc428224947 \h </w:instrText>
+          <w:instrText xml:space="preserve"> PAGEREF _Toc428527482 \h </w:instrText>
         </w:r>
         <w:r>
           <w:rPr>
@@ -1087,7 +1105,7 @@
           <w:szCs w:val="22"/>
         </w:rPr>
       </w:pPr>
-      <w:hyperlink w:anchor="_Toc428224948" w:history="1">
+      <w:hyperlink w:anchor="_Toc428527483" w:history="1">
         <w:r>
           <w:rPr>
             <w:rStyle w:val="Hyperlink"/>
@@ -1114,7 +1132,7 @@
             <w:noProof/>
             <w:webHidden/>
           </w:rPr>
-          <w:instrText xml:space="preserve"> PAGEREF _Toc428224948 \h </w:instrText>
+          <w:instrText xml:space="preserve"> PAGEREF _Toc428527483 \h </w:instrText>
         </w:r>
         <w:r>
           <w:rPr>
@@ -1158,7 +1176,7 @@
           <w:szCs w:val="22"/>
         </w:rPr>
       </w:pPr>
-      <w:hyperlink w:anchor="_Toc428224949" w:history="1">
+      <w:hyperlink w:anchor="_Toc428527484" w:history="1">
         <w:r>
           <w:rPr>
             <w:rStyle w:val="Hyperlink"/>
@@ -1185,7 +1203,7 @@
             <w:noProof/>
             <w:webHidden/>
           </w:rPr>
-          <w:instrText xml:space="preserve"> PAGEREF _Toc428224949 \h </w:instrText>
+          <w:instrText xml:space="preserve"> PAGEREF _Toc428527484 \h </w:instrText>
         </w:r>
         <w:r>
           <w:rPr>
@@ -1229,7 +1247,7 @@
           <w:szCs w:val="22"/>
         </w:rPr>
       </w:pPr>
-      <w:hyperlink w:anchor="_Toc428224950" w:history="1">
+      <w:hyperlink w:anchor="_Toc428527485" w:history="1">
         <w:r>
           <w:rPr>
             <w:rStyle w:val="Hyperlink"/>
@@ -1256,7 +1274,7 @@
             <w:noProof/>
             <w:webHidden/>
           </w:rPr>
-          <w:instrText xml:space="preserve"> PAGEREF _Toc428224950 \h </w:instrText>
+          <w:instrText xml:space="preserve"> PAGEREF _Toc428527485 \h </w:instrText>
         </w:r>
         <w:r>
           <w:rPr>
@@ -1300,7 +1318,7 @@
           <w:szCs w:val="22"/>
         </w:rPr>
       </w:pPr>
-      <w:hyperlink w:anchor="_Toc428224951" w:history="1">
+      <w:hyperlink w:anchor="_Toc428527486" w:history="1">
         <w:r>
           <w:rPr>
             <w:rStyle w:val="Hyperlink"/>
@@ -1327,7 +1345,7 @@
             <w:noProof/>
             <w:webHidden/>
           </w:rPr>
-          <w:instrText xml:space="preserve"> PAGEREF _Toc428224951 \h </w:instrText>
+          <w:instrText xml:space="preserve"> PAGEREF _Toc428527486 \h </w:instrText>
         </w:r>
         <w:r>
           <w:rPr>
@@ -1371,7 +1389,7 @@
           <w:szCs w:val="22"/>
         </w:rPr>
       </w:pPr>
-      <w:hyperlink w:anchor="_Toc428224952" w:history="1">
+      <w:hyperlink w:anchor="_Toc428527487" w:history="1">
         <w:r>
           <w:rPr>
             <w:rStyle w:val="Hyperlink"/>
@@ -1398,7 +1416,7 @@
             <w:noProof/>
             <w:webHidden/>
           </w:rPr>
-          <w:instrText xml:space="preserve"> PAGEREF _Toc428224952 \h </w:instrText>
+          <w:instrText xml:space="preserve"> PAGEREF _Toc428527487 \h </w:instrText>
         </w:r>
         <w:r>
           <w:rPr>
@@ -1442,7 +1460,7 @@
           <w:szCs w:val="22"/>
         </w:rPr>
       </w:pPr>
-      <w:hyperlink w:anchor="_Toc428224953" w:history="1">
+      <w:hyperlink w:anchor="_Toc428527488" w:history="1">
         <w:r>
           <w:rPr>
             <w:rStyle w:val="Hyperlink"/>
@@ -1469,7 +1487,7 @@
             <w:noProof/>
             <w:webHidden/>
           </w:rPr>
-          <w:instrText xml:space="preserve"> PAGEREF _Toc428224953 \h </w:instrText>
+          <w:instrText xml:space="preserve"> PAGEREF _Toc428527488 \h </w:instrText>
         </w:r>
         <w:r>
           <w:rPr>
@@ -1513,7 +1531,7 @@
           <w:szCs w:val="22"/>
         </w:rPr>
       </w:pPr>
-      <w:hyperlink w:anchor="_Toc428224954" w:history="1">
+      <w:hyperlink w:anchor="_Toc428527489" w:history="1">
         <w:r>
           <w:rPr>
             <w:rStyle w:val="Hyperlink"/>
@@ -1540,7 +1558,7 @@
             <w:noProof/>
             <w:webHidden/>
           </w:rPr>
-          <w:instrText xml:space="preserve"> PAGEREF _Toc428224954 \h </w:instrText>
+          <w:instrText xml:space="preserve"> PAGEREF _Toc428527489 \h </w:instrText>
         </w:r>
         <w:r>
           <w:rPr>
@@ -1584,7 +1602,7 @@
           <w:szCs w:val="22"/>
         </w:rPr>
       </w:pPr>
-      <w:hyperlink w:anchor="_Toc428224955" w:history="1">
+      <w:hyperlink w:anchor="_Toc428527490" w:history="1">
         <w:r>
           <w:rPr>
             <w:rStyle w:val="Hyperlink"/>
@@ -1611,7 +1629,7 @@
             <w:noProof/>
             <w:webHidden/>
           </w:rPr>
-          <w:instrText xml:space="preserve"> PAGEREF _Toc428224955 \h </w:instrText>
+          <w:instrText xml:space="preserve"> PAGEREF _Toc428527490 \h </w:instrText>
         </w:r>
         <w:r>
           <w:rPr>
@@ -1641,6 +1659,8 @@
           <w:fldChar w:fldCharType="end"/>
         </w:r>
       </w:hyperlink>
+      <w:bookmarkStart w:id="3" w:name="_GoBack"/>
+      <w:bookmarkEnd w:id="3"/>
     </w:p>
     <w:p>
       <w:pPr>
@@ -1655,7 +1675,7 @@
           <w:szCs w:val="22"/>
         </w:rPr>
       </w:pPr>
-      <w:hyperlink w:anchor="_Toc428224956" w:history="1">
+      <w:hyperlink w:anchor="_Toc428527491" w:history="1">
         <w:r>
           <w:rPr>
             <w:rStyle w:val="Hyperlink"/>
@@ -1682,7 +1702,7 @@
             <w:noProof/>
             <w:webHidden/>
           </w:rPr>
-          <w:instrText xml:space="preserve"> PAGEREF _Toc428224956 \h </w:instrText>
+          <w:instrText xml:space="preserve"> PAGEREF _Toc428527491 \h </w:instrText>
         </w:r>
         <w:r>
           <w:rPr>
@@ -1726,7 +1746,7 @@
           <w:szCs w:val="22"/>
         </w:rPr>
       </w:pPr>
-      <w:hyperlink w:anchor="_Toc428224957" w:history="1">
+      <w:hyperlink w:anchor="_Toc428527492" w:history="1">
         <w:r>
           <w:rPr>
             <w:rStyle w:val="Hyperlink"/>
@@ -1753,7 +1773,7 @@
             <w:noProof/>
             <w:webHidden/>
           </w:rPr>
-          <w:instrText xml:space="preserve"> PAGEREF _Toc428224957 \h </w:instrText>
+          <w:instrText xml:space="preserve"> PAGEREF _Toc428527492 \h </w:instrText>
         </w:r>
         <w:r>
           <w:rPr>
@@ -1797,7 +1817,7 @@
           <w:szCs w:val="22"/>
         </w:rPr>
       </w:pPr>
-      <w:hyperlink w:anchor="_Toc428224958" w:history="1">
+      <w:hyperlink w:anchor="_Toc428527493" w:history="1">
         <w:r>
           <w:rPr>
             <w:rStyle w:val="Hyperlink"/>
@@ -1824,7 +1844,7 @@
             <w:noProof/>
             <w:webHidden/>
           </w:rPr>
-          <w:instrText xml:space="preserve"> PAGEREF _Toc428224958 \h </w:instrText>
+          <w:instrText xml:space="preserve"> PAGEREF _Toc428527493 \h </w:instrText>
         </w:r>
         <w:r>
           <w:rPr>
@@ -1868,7 +1888,7 @@
           <w:szCs w:val="22"/>
         </w:rPr>
       </w:pPr>
-      <w:hyperlink w:anchor="_Toc428224959" w:history="1">
+      <w:hyperlink w:anchor="_Toc428527494" w:history="1">
         <w:r>
           <w:rPr>
             <w:rStyle w:val="Hyperlink"/>
@@ -1895,7 +1915,7 @@
             <w:noProof/>
             <w:webHidden/>
           </w:rPr>
-          <w:instrText xml:space="preserve"> PAGEREF _Toc428224959 \h </w:instrText>
+          <w:instrText xml:space="preserve"> PAGEREF _Toc428527494 \h </w:instrText>
         </w:r>
         <w:r>
           <w:rPr>
@@ -1939,7 +1959,7 @@
           <w:szCs w:val="22"/>
         </w:rPr>
       </w:pPr>
-      <w:hyperlink w:anchor="_Toc428224960" w:history="1">
+      <w:hyperlink w:anchor="_Toc428527495" w:history="1">
         <w:r>
           <w:rPr>
             <w:rStyle w:val="Hyperlink"/>
@@ -1966,7 +1986,7 @@
             <w:noProof/>
             <w:webHidden/>
           </w:rPr>
-          <w:instrText xml:space="preserve"> PAGEREF _Toc428224960 \h </w:instrText>
+          <w:instrText xml:space="preserve"> PAGEREF _Toc428527495 \h </w:instrText>
         </w:r>
         <w:r>
           <w:rPr>
@@ -2007,7 +2027,7 @@
           <w:szCs w:val="22"/>
         </w:rPr>
       </w:pPr>
-      <w:hyperlink w:anchor="_Toc428224961" w:history="1">
+      <w:hyperlink w:anchor="_Toc428527496" w:history="1">
         <w:r>
           <w:rPr>
             <w:rStyle w:val="Hyperlink"/>
@@ -2050,7 +2070,7 @@
             <w:noProof/>
             <w:webHidden/>
           </w:rPr>
-          <w:instrText xml:space="preserve"> PAGEREF _Toc428224961 \h </w:instrText>
+          <w:instrText xml:space="preserve"> PAGEREF _Toc428527496 \h </w:instrText>
         </w:r>
         <w:r>
           <w:rPr>
@@ -2094,7 +2114,7 @@
           <w:szCs w:val="22"/>
         </w:rPr>
       </w:pPr>
-      <w:hyperlink w:anchor="_Toc428224962" w:history="1">
+      <w:hyperlink w:anchor="_Toc428527497" w:history="1">
         <w:r>
           <w:rPr>
             <w:rStyle w:val="Hyperlink"/>
@@ -2121,7 +2141,7 @@
             <w:noProof/>
             <w:webHidden/>
           </w:rPr>
-          <w:instrText xml:space="preserve"> PAGEREF _Toc428224962 \h </w:instrText>
+          <w:instrText xml:space="preserve"> PAGEREF _Toc428527497 \h </w:instrText>
         </w:r>
         <w:r>
           <w:rPr>
@@ -2165,7 +2185,7 @@
           <w:szCs w:val="22"/>
         </w:rPr>
       </w:pPr>
-      <w:hyperlink w:anchor="_Toc428224963" w:history="1">
+      <w:hyperlink w:anchor="_Toc428527498" w:history="1">
         <w:r>
           <w:rPr>
             <w:rStyle w:val="Hyperlink"/>
@@ -2192,7 +2212,7 @@
             <w:noProof/>
             <w:webHidden/>
           </w:rPr>
-          <w:instrText xml:space="preserve"> PAGEREF _Toc428224963 \h </w:instrText>
+          <w:instrText xml:space="preserve"> PAGEREF _Toc428527498 \h </w:instrText>
         </w:r>
         <w:r>
           <w:rPr>
@@ -2236,7 +2256,7 @@
           <w:szCs w:val="22"/>
         </w:rPr>
       </w:pPr>
-      <w:hyperlink w:anchor="_Toc428224964" w:history="1">
+      <w:hyperlink w:anchor="_Toc428527499" w:history="1">
         <w:r>
           <w:rPr>
             <w:rStyle w:val="Hyperlink"/>
@@ -2263,7 +2283,7 @@
             <w:noProof/>
             <w:webHidden/>
           </w:rPr>
-          <w:instrText xml:space="preserve"> PAGEREF _Toc428224964 \h </w:instrText>
+          <w:instrText xml:space="preserve"> PAGEREF _Toc428527499 \h </w:instrText>
         </w:r>
         <w:r>
           <w:rPr>
@@ -2307,7 +2327,7 @@
           <w:szCs w:val="22"/>
         </w:rPr>
       </w:pPr>
-      <w:hyperlink w:anchor="_Toc428224965" w:history="1">
+      <w:hyperlink w:anchor="_Toc428527500" w:history="1">
         <w:r>
           <w:rPr>
             <w:rStyle w:val="Hyperlink"/>
@@ -2334,7 +2354,7 @@
             <w:noProof/>
             <w:webHidden/>
           </w:rPr>
-          <w:instrText xml:space="preserve"> PAGEREF _Toc428224965 \h </w:instrText>
+          <w:instrText xml:space="preserve"> PAGEREF _Toc428527500 \h </w:instrText>
         </w:r>
         <w:r>
           <w:rPr>
@@ -2378,7 +2398,7 @@
           <w:szCs w:val="22"/>
         </w:rPr>
       </w:pPr>
-      <w:hyperlink w:anchor="_Toc428224966" w:history="1">
+      <w:hyperlink w:anchor="_Toc428527501" w:history="1">
         <w:r>
           <w:rPr>
             <w:rStyle w:val="Hyperlink"/>
@@ -2405,7 +2425,7 @@
             <w:noProof/>
             <w:webHidden/>
           </w:rPr>
-          <w:instrText xml:space="preserve"> PAGEREF _Toc428224966 \h </w:instrText>
+          <w:instrText xml:space="preserve"> PAGEREF _Toc428527501 \h </w:instrText>
         </w:r>
         <w:r>
           <w:rPr>
@@ -2449,7 +2469,7 @@
           <w:szCs w:val="22"/>
         </w:rPr>
       </w:pPr>
-      <w:hyperlink w:anchor="_Toc428224967" w:history="1">
+      <w:hyperlink w:anchor="_Toc428527502" w:history="1">
         <w:r>
           <w:rPr>
             <w:rStyle w:val="Hyperlink"/>
@@ -2476,7 +2496,7 @@
             <w:noProof/>
             <w:webHidden/>
           </w:rPr>
-          <w:instrText xml:space="preserve"> PAGEREF _Toc428224967 \h </w:instrText>
+          <w:instrText xml:space="preserve"> PAGEREF _Toc428527502 \h </w:instrText>
         </w:r>
         <w:r>
           <w:rPr>
@@ -2520,7 +2540,7 @@
           <w:szCs w:val="22"/>
         </w:rPr>
       </w:pPr>
-      <w:hyperlink w:anchor="_Toc428224968" w:history="1">
+      <w:hyperlink w:anchor="_Toc428527503" w:history="1">
         <w:r>
           <w:rPr>
             <w:rStyle w:val="Hyperlink"/>
@@ -2547,7 +2567,7 @@
             <w:noProof/>
             <w:webHidden/>
           </w:rPr>
-          <w:instrText xml:space="preserve"> PAGEREF _Toc428224968 \h </w:instrText>
+          <w:instrText xml:space="preserve"> PAGEREF _Toc428527503 \h </w:instrText>
         </w:r>
         <w:r>
           <w:rPr>
@@ -2591,7 +2611,7 @@
           <w:szCs w:val="22"/>
         </w:rPr>
       </w:pPr>
-      <w:hyperlink w:anchor="_Toc428224969" w:history="1">
+      <w:hyperlink w:anchor="_Toc428527504" w:history="1">
         <w:r>
           <w:rPr>
             <w:rStyle w:val="Hyperlink"/>
@@ -2618,7 +2638,7 @@
             <w:noProof/>
             <w:webHidden/>
           </w:rPr>
-          <w:instrText xml:space="preserve"> PAGEREF _Toc428224969 \h </w:instrText>
+          <w:instrText xml:space="preserve"> PAGEREF _Toc428527504 \h </w:instrText>
         </w:r>
         <w:r>
           <w:rPr>
@@ -2662,7 +2682,7 @@
           <w:szCs w:val="22"/>
         </w:rPr>
       </w:pPr>
-      <w:hyperlink w:anchor="_Toc428224970" w:history="1">
+      <w:hyperlink w:anchor="_Toc428527505" w:history="1">
         <w:r>
           <w:rPr>
             <w:rStyle w:val="Hyperlink"/>
@@ -2689,7 +2709,7 @@
             <w:noProof/>
             <w:webHidden/>
           </w:rPr>
-          <w:instrText xml:space="preserve"> PAGEREF _Toc428224970 \h </w:instrText>
+          <w:instrText xml:space="preserve"> PAGEREF _Toc428527505 \h </w:instrText>
         </w:r>
         <w:r>
           <w:rPr>
@@ -2733,7 +2753,7 @@
           <w:szCs w:val="22"/>
         </w:rPr>
       </w:pPr>
-      <w:hyperlink w:anchor="_Toc428224971" w:history="1">
+      <w:hyperlink w:anchor="_Toc428527506" w:history="1">
         <w:r>
           <w:rPr>
             <w:rStyle w:val="Hyperlink"/>
@@ -2760,7 +2780,7 @@
             <w:noProof/>
             <w:webHidden/>
           </w:rPr>
-          <w:instrText xml:space="preserve"> PAGEREF _Toc428224971 \h </w:instrText>
+          <w:instrText xml:space="preserve"> PAGEREF _Toc428527506 \h </w:instrText>
         </w:r>
         <w:r>
           <w:rPr>
@@ -2801,7 +2821,7 @@
           <w:szCs w:val="22"/>
         </w:rPr>
       </w:pPr>
-      <w:hyperlink w:anchor="_Toc428224972" w:history="1">
+      <w:hyperlink w:anchor="_Toc428527507" w:history="1">
         <w:r>
           <w:rPr>
             <w:rStyle w:val="Hyperlink"/>
@@ -2844,7 +2864,7 @@
             <w:noProof/>
             <w:webHidden/>
           </w:rPr>
-          <w:instrText xml:space="preserve"> PAGEREF _Toc428224972 \h </w:instrText>
+          <w:instrText xml:space="preserve"> PAGEREF _Toc428527507 \h </w:instrText>
         </w:r>
         <w:r>
           <w:rPr>
@@ -2888,7 +2908,7 @@
           <w:szCs w:val="22"/>
         </w:rPr>
       </w:pPr>
-      <w:hyperlink w:anchor="_Toc428224973" w:history="1">
+      <w:hyperlink w:anchor="_Toc428527508" w:history="1">
         <w:r>
           <w:rPr>
             <w:rStyle w:val="Hyperlink"/>
@@ -2915,7 +2935,7 @@
             <w:noProof/>
             <w:webHidden/>
           </w:rPr>
-          <w:instrText xml:space="preserve"> PAGEREF _Toc428224973 \h </w:instrText>
+          <w:instrText xml:space="preserve"> PAGEREF _Toc428527508 \h </w:instrText>
         </w:r>
         <w:r>
           <w:rPr>
@@ -2959,7 +2979,7 @@
           <w:szCs w:val="22"/>
         </w:rPr>
       </w:pPr>
-      <w:hyperlink w:anchor="_Toc428224974" w:history="1">
+      <w:hyperlink w:anchor="_Toc428527509" w:history="1">
         <w:r>
           <w:rPr>
             <w:rStyle w:val="Hyperlink"/>
@@ -2986,7 +3006,7 @@
             <w:noProof/>
             <w:webHidden/>
           </w:rPr>
-          <w:instrText xml:space="preserve"> PAGEREF _Toc428224974 \h </w:instrText>
+          <w:instrText xml:space="preserve"> PAGEREF _Toc428527509 \h </w:instrText>
         </w:r>
         <w:r>
           <w:rPr>
@@ -3030,7 +3050,7 @@
           <w:szCs w:val="22"/>
         </w:rPr>
       </w:pPr>
-      <w:hyperlink w:anchor="_Toc428224975" w:history="1">
+      <w:hyperlink w:anchor="_Toc428527510" w:history="1">
         <w:r>
           <w:rPr>
             <w:rStyle w:val="Hyperlink"/>
@@ -3057,7 +3077,7 @@
             <w:noProof/>
             <w:webHidden/>
           </w:rPr>
-          <w:instrText xml:space="preserve"> PAGEREF _Toc428224975 \h </w:instrText>
+          <w:instrText xml:space="preserve"> PAGEREF _Toc428527510 \h </w:instrText>
         </w:r>
         <w:r>
           <w:rPr>
@@ -3101,7 +3121,7 @@
           <w:szCs w:val="22"/>
         </w:rPr>
       </w:pPr>
-      <w:hyperlink w:anchor="_Toc428224976" w:history="1">
+      <w:hyperlink w:anchor="_Toc428527511" w:history="1">
         <w:r>
           <w:rPr>
             <w:rStyle w:val="Hyperlink"/>
@@ -3128,7 +3148,7 @@
             <w:noProof/>
             <w:webHidden/>
           </w:rPr>
-          <w:instrText xml:space="preserve"> PAGEREF _Toc428224976 \h </w:instrText>
+          <w:instrText xml:space="preserve"> PAGEREF _Toc428527511 \h </w:instrText>
         </w:r>
         <w:r>
           <w:rPr>
@@ -3172,7 +3192,7 @@
           <w:szCs w:val="22"/>
         </w:rPr>
       </w:pPr>
-      <w:hyperlink w:anchor="_Toc428224977" w:history="1">
+      <w:hyperlink w:anchor="_Toc428527512" w:history="1">
         <w:r>
           <w:rPr>
             <w:rStyle w:val="Hyperlink"/>
@@ -3199,7 +3219,7 @@
             <w:noProof/>
             <w:webHidden/>
           </w:rPr>
-          <w:instrText xml:space="preserve"> PAGEREF _Toc428224977 \h </w:instrText>
+          <w:instrText xml:space="preserve"> PAGEREF _Toc428527512 \h </w:instrText>
         </w:r>
         <w:r>
           <w:rPr>
@@ -3243,7 +3263,7 @@
           <w:szCs w:val="22"/>
         </w:rPr>
       </w:pPr>
-      <w:hyperlink w:anchor="_Toc428224978" w:history="1">
+      <w:hyperlink w:anchor="_Toc428527513" w:history="1">
         <w:r>
           <w:rPr>
             <w:rStyle w:val="Hyperlink"/>
@@ -3270,7 +3290,7 @@
             <w:noProof/>
             <w:webHidden/>
           </w:rPr>
-          <w:instrText xml:space="preserve"> PAGEREF _Toc428224978 \h </w:instrText>
+          <w:instrText xml:space="preserve"> PAGEREF _Toc428527513 \h </w:instrText>
         </w:r>
         <w:r>
           <w:rPr>
@@ -3314,7 +3334,7 @@
           <w:szCs w:val="22"/>
         </w:rPr>
       </w:pPr>
-      <w:hyperlink w:anchor="_Toc428224979" w:history="1">
+      <w:hyperlink w:anchor="_Toc428527514" w:history="1">
         <w:r>
           <w:rPr>
             <w:rStyle w:val="Hyperlink"/>
@@ -3341,7 +3361,7 @@
             <w:noProof/>
             <w:webHidden/>
           </w:rPr>
-          <w:instrText xml:space="preserve"> PAGEREF _Toc428224979 \h </w:instrText>
+          <w:instrText xml:space="preserve"> PAGEREF _Toc428527514 \h </w:instrText>
         </w:r>
         <w:r>
           <w:rPr>
@@ -3385,7 +3405,7 @@
           <w:szCs w:val="22"/>
         </w:rPr>
       </w:pPr>
-      <w:hyperlink w:anchor="_Toc428224980" w:history="1">
+      <w:hyperlink w:anchor="_Toc428527515" w:history="1">
         <w:r>
           <w:rPr>
             <w:rStyle w:val="Hyperlink"/>
@@ -3412,7 +3432,7 @@
             <w:noProof/>
             <w:webHidden/>
           </w:rPr>
-          <w:instrText xml:space="preserve"> PAGEREF _Toc428224980 \h </w:instrText>
+          <w:instrText xml:space="preserve"> PAGEREF _Toc428527515 \h </w:instrText>
         </w:r>
         <w:r>
           <w:rPr>
@@ -3456,7 +3476,7 @@
           <w:szCs w:val="22"/>
         </w:rPr>
       </w:pPr>
-      <w:hyperlink w:anchor="_Toc428224981" w:history="1">
+      <w:hyperlink w:anchor="_Toc428527516" w:history="1">
         <w:r>
           <w:rPr>
             <w:rStyle w:val="Hyperlink"/>
@@ -3483,7 +3503,7 @@
             <w:noProof/>
             <w:webHidden/>
           </w:rPr>
-          <w:instrText xml:space="preserve"> PAGEREF _Toc428224981 \h </w:instrText>
+          <w:instrText xml:space="preserve"> PAGEREF _Toc428527516 \h </w:instrText>
         </w:r>
         <w:r>
           <w:rPr>
@@ -3527,7 +3547,7 @@
           <w:szCs w:val="22"/>
         </w:rPr>
       </w:pPr>
-      <w:hyperlink w:anchor="_Toc428224982" w:history="1">
+      <w:hyperlink w:anchor="_Toc428527517" w:history="1">
         <w:r>
           <w:rPr>
             <w:rStyle w:val="Hyperlink"/>
@@ -3554,7 +3574,7 @@
             <w:noProof/>
             <w:webHidden/>
           </w:rPr>
-          <w:instrText xml:space="preserve"> PAGEREF _Toc428224982 \h </w:instrText>
+          <w:instrText xml:space="preserve"> PAGEREF _Toc428527517 \h </w:instrText>
         </w:r>
         <w:r>
           <w:rPr>
@@ -3598,7 +3618,7 @@
           <w:szCs w:val="22"/>
         </w:rPr>
       </w:pPr>
-      <w:hyperlink w:anchor="_Toc428224983" w:history="1">
+      <w:hyperlink w:anchor="_Toc428527518" w:history="1">
         <w:r>
           <w:rPr>
             <w:rStyle w:val="Hyperlink"/>
@@ -3625,7 +3645,7 @@
             <w:noProof/>
             <w:webHidden/>
           </w:rPr>
-          <w:instrText xml:space="preserve"> PAGEREF _Toc428224983 \h </w:instrText>
+          <w:instrText xml:space="preserve"> PAGEREF _Toc428527518 \h </w:instrText>
         </w:r>
         <w:r>
           <w:rPr>
@@ -3669,7 +3689,7 @@
           <w:szCs w:val="22"/>
         </w:rPr>
       </w:pPr>
-      <w:hyperlink w:anchor="_Toc428224984" w:history="1">
+      <w:hyperlink w:anchor="_Toc428527519" w:history="1">
         <w:r>
           <w:rPr>
             <w:rStyle w:val="Hyperlink"/>
@@ -3696,7 +3716,7 @@
             <w:noProof/>
             <w:webHidden/>
           </w:rPr>
-          <w:instrText xml:space="preserve"> PAGEREF _Toc428224984 \h </w:instrText>
+          <w:instrText xml:space="preserve"> PAGEREF _Toc428527519 \h </w:instrText>
         </w:r>
         <w:r>
           <w:rPr>
@@ -3737,7 +3757,7 @@
           <w:szCs w:val="22"/>
         </w:rPr>
       </w:pPr>
-      <w:hyperlink w:anchor="_Toc428224985" w:history="1">
+      <w:hyperlink w:anchor="_Toc428527520" w:history="1">
         <w:r>
           <w:rPr>
             <w:rStyle w:val="Hyperlink"/>
@@ -3780,7 +3800,7 @@
             <w:noProof/>
             <w:webHidden/>
           </w:rPr>
-          <w:instrText xml:space="preserve"> PAGEREF _Toc428224985 \h </w:instrText>
+          <w:instrText xml:space="preserve"> PAGEREF _Toc428527520 \h </w:instrText>
         </w:r>
         <w:r>
           <w:rPr>
@@ -3821,7 +3841,7 @@
           <w:szCs w:val="22"/>
         </w:rPr>
       </w:pPr>
-      <w:hyperlink w:anchor="_Toc428224986" w:history="1">
+      <w:hyperlink w:anchor="_Toc428527521" w:history="1">
         <w:r>
           <w:rPr>
             <w:rStyle w:val="Hyperlink"/>
@@ -3848,7 +3868,7 @@
             <w:noProof/>
             <w:webHidden/>
           </w:rPr>
-          <w:instrText xml:space="preserve"> PAGEREF _Toc428224986 \h </w:instrText>
+          <w:instrText xml:space="preserve"> PAGEREF _Toc428527521 \h </w:instrText>
         </w:r>
         <w:r>
           <w:rPr>
@@ -3889,7 +3909,7 @@
           <w:szCs w:val="22"/>
         </w:rPr>
       </w:pPr>
-      <w:hyperlink w:anchor="_Toc428224987" w:history="1">
+      <w:hyperlink w:anchor="_Toc428527522" w:history="1">
         <w:r>
           <w:rPr>
             <w:rStyle w:val="Hyperlink"/>
@@ -3916,7 +3936,7 @@
             <w:noProof/>
             <w:webHidden/>
           </w:rPr>
-          <w:instrText xml:space="preserve"> PAGEREF _Toc428224987 \h </w:instrText>
+          <w:instrText xml:space="preserve"> PAGEREF _Toc428527522 \h </w:instrText>
         </w:r>
         <w:r>
           <w:rPr>
@@ -3973,20 +3993,20 @@
           <w:docGrid w:linePitch="360"/>
         </w:sectPr>
       </w:pPr>
-      <w:bookmarkStart w:id="3" w:name="_Toc287332006"/>
+      <w:bookmarkStart w:id="4" w:name="_Toc287332006"/>
     </w:p>
     <w:p>
       <w:pPr>
         <w:pStyle w:val="Heading1"/>
       </w:pPr>
-      <w:bookmarkStart w:id="4" w:name="_Toc428224947"/>
+      <w:bookmarkStart w:id="5" w:name="_Toc428527482"/>
       <w:r>
         <w:lastRenderedPageBreak/>
         <w:t>Introduction</w:t>
       </w:r>
       <w:bookmarkEnd w:id="0"/>
-      <w:bookmarkEnd w:id="3"/>
       <w:bookmarkEnd w:id="4"/>
+      <w:bookmarkEnd w:id="5"/>
     </w:p>
     <w:p>
       <w:r>
@@ -4538,19 +4558,19 @@
         <w:spacing w:before="360" w:after="60"/>
         <w:ind w:left="720" w:hanging="720"/>
       </w:pPr>
-      <w:bookmarkStart w:id="5" w:name="_Ref401136661"/>
-      <w:bookmarkStart w:id="6" w:name="_Toc416007458"/>
-      <w:bookmarkStart w:id="7" w:name="_Toc416007793"/>
-      <w:bookmarkStart w:id="8" w:name="_Toc420660190"/>
-      <w:bookmarkStart w:id="9" w:name="_Toc428224948"/>
+      <w:bookmarkStart w:id="6" w:name="_Ref401136661"/>
+      <w:bookmarkStart w:id="7" w:name="_Toc416007458"/>
+      <w:bookmarkStart w:id="8" w:name="_Toc416007793"/>
+      <w:bookmarkStart w:id="9" w:name="_Toc420660190"/>
+      <w:bookmarkStart w:id="10" w:name="_Toc428527483"/>
       <w:r>
         <w:t>STIX Specification Documents</w:t>
       </w:r>
-      <w:bookmarkEnd w:id="5"/>
       <w:bookmarkEnd w:id="6"/>
       <w:bookmarkEnd w:id="7"/>
       <w:bookmarkEnd w:id="8"/>
       <w:bookmarkEnd w:id="9"/>
+      <w:bookmarkEnd w:id="10"/>
     </w:p>
     <w:p>
       <w:pPr>
@@ -4862,31 +4882,60 @@
           <w:b/>
         </w:rPr>
       </w:pPr>
-      <w:bookmarkStart w:id="10" w:name="_Ref389819936"/>
-      <w:bookmarkStart w:id="11" w:name="_Ref390077491"/>
+      <w:bookmarkStart w:id="11" w:name="_Ref389819936"/>
+      <w:bookmarkStart w:id="12" w:name="_Ref390077491"/>
       <w:r>
         <w:t xml:space="preserve">Figure </w:t>
       </w:r>
-      <w:fldSimple w:instr=" STYLEREF 1 \s ">
-        <w:r>
-          <w:rPr>
-            <w:noProof/>
-          </w:rPr>
-          <w:t>1</w:t>
-        </w:r>
-      </w:fldSimple>
+      <w:r>
+        <w:fldChar w:fldCharType="begin"/>
+      </w:r>
+      <w:r>
+        <w:instrText xml:space="preserve"> STYLEREF 1 \s </w:instrText>
+      </w:r>
+      <w:r>
+        <w:fldChar w:fldCharType="separate"/>
+      </w:r>
+      <w:r>
+        <w:rPr>
+          <w:noProof/>
+        </w:rPr>
+        <w:t>1</w:t>
+      </w:r>
+      <w:r>
+        <w:rPr>
+          <w:noProof/>
+        </w:rPr>
+        <w:fldChar w:fldCharType="end"/>
+      </w:r>
       <w:r>
         <w:noBreakHyphen/>
       </w:r>
-      <w:fldSimple w:instr=" SEQ Figure \* ARABIC \s 1 ">
-        <w:r>
-          <w:rPr>
-            <w:noProof/>
-          </w:rPr>
-          <w:t>1</w:t>
-        </w:r>
-      </w:fldSimple>
-      <w:bookmarkEnd w:id="10"/>
+      <w:r>
+        <w:fldChar w:fldCharType="begin"/>
+      </w:r>
+      <w:r>
+        <w:instrText xml:space="preserve"> S</w:instrText>
+      </w:r>
+      <w:r>
+        <w:instrText xml:space="preserve">EQ Figure \* ARABIC \s 1 </w:instrText>
+      </w:r>
+      <w:r>
+        <w:fldChar w:fldCharType="separate"/>
+      </w:r>
+      <w:r>
+        <w:rPr>
+          <w:noProof/>
+        </w:rPr>
+        <w:t>1</w:t>
+      </w:r>
+      <w:r>
+        <w:rPr>
+          <w:noProof/>
+        </w:rPr>
+        <w:fldChar w:fldCharType="end"/>
+      </w:r>
+      <w:bookmarkEnd w:id="11"/>
       <w:r>
         <w:t>.  STIX Language v</w:t>
       </w:r>
@@ -4896,7 +4945,7 @@
       <w:r>
         <w:t xml:space="preserve"> specification documents</w:t>
       </w:r>
-      <w:bookmarkEnd w:id="11"/>
+      <w:bookmarkEnd w:id="12"/>
     </w:p>
     <w:p>
       <w:pPr>
@@ -4907,19 +4956,19 @@
         <w:spacing w:before="360" w:after="60"/>
         <w:ind w:left="720" w:hanging="720"/>
       </w:pPr>
-      <w:bookmarkStart w:id="12" w:name="_Ref394437867"/>
-      <w:bookmarkStart w:id="13" w:name="_Toc416007459"/>
-      <w:bookmarkStart w:id="14" w:name="_Toc416007794"/>
-      <w:bookmarkStart w:id="15" w:name="_Toc420660191"/>
-      <w:bookmarkStart w:id="16" w:name="_Toc428224949"/>
+      <w:bookmarkStart w:id="13" w:name="_Ref394437867"/>
+      <w:bookmarkStart w:id="14" w:name="_Toc416007459"/>
+      <w:bookmarkStart w:id="15" w:name="_Toc416007794"/>
+      <w:bookmarkStart w:id="16" w:name="_Toc420660191"/>
+      <w:bookmarkStart w:id="17" w:name="_Toc428527484"/>
       <w:r>
         <w:t>Document Conventions</w:t>
       </w:r>
-      <w:bookmarkEnd w:id="12"/>
       <w:bookmarkEnd w:id="13"/>
       <w:bookmarkEnd w:id="14"/>
       <w:bookmarkEnd w:id="15"/>
       <w:bookmarkEnd w:id="16"/>
+      <w:bookmarkEnd w:id="17"/>
     </w:p>
     <w:p>
       <w:r>
@@ -4935,21 +4984,21 @@
         </w:tabs>
         <w:spacing w:before="360" w:after="60"/>
       </w:pPr>
-      <w:bookmarkStart w:id="17" w:name="_Toc389570603"/>
-      <w:bookmarkStart w:id="18" w:name="_Toc389581073"/>
-      <w:bookmarkStart w:id="19" w:name="_Toc416007461"/>
-      <w:bookmarkStart w:id="20" w:name="_Toc416007796"/>
-      <w:bookmarkStart w:id="21" w:name="_Toc420660193"/>
-      <w:bookmarkStart w:id="22" w:name="_Toc428224950"/>
+      <w:bookmarkStart w:id="18" w:name="_Toc389570603"/>
+      <w:bookmarkStart w:id="19" w:name="_Toc389581073"/>
+      <w:bookmarkStart w:id="20" w:name="_Toc416007461"/>
+      <w:bookmarkStart w:id="21" w:name="_Toc416007796"/>
+      <w:bookmarkStart w:id="22" w:name="_Toc420660193"/>
+      <w:bookmarkStart w:id="23" w:name="_Toc428527485"/>
       <w:r>
         <w:t>Fonts</w:t>
       </w:r>
-      <w:bookmarkEnd w:id="17"/>
       <w:bookmarkEnd w:id="18"/>
       <w:bookmarkEnd w:id="19"/>
       <w:bookmarkEnd w:id="20"/>
       <w:bookmarkEnd w:id="21"/>
       <w:bookmarkEnd w:id="22"/>
+      <w:bookmarkEnd w:id="23"/>
     </w:p>
     <w:p>
       <w:pPr>
@@ -5140,8 +5189,18 @@
           <w:sz w:val="20"/>
           <w:szCs w:val="20"/>
         </w:rPr>
-        <w:t>stixCommon:StatementType</w:t>
-      </w:r>
+        <w:t>stixCommon</w:t>
+      </w:r>
+      <w:proofErr w:type="gramStart"/>
+      <w:r>
+        <w:rPr>
+          <w:rFonts w:ascii="Courier New" w:hAnsi="Courier New" w:cs="Courier New"/>
+          <w:sz w:val="20"/>
+          <w:szCs w:val="20"/>
+        </w:rPr>
+        <w:t>:StatementType</w:t>
+      </w:r>
+      <w:proofErr w:type="gramEnd"/>
       <w:r>
         <w:rPr>
           <w:rFonts w:ascii="Arial" w:hAnsi="Arial" w:cs="Arial"/>
@@ -5203,9 +5262,9 @@
           <w:szCs w:val="20"/>
         </w:rPr>
       </w:pPr>
-      <w:bookmarkStart w:id="23" w:name="_Ref394486021"/>
-      <w:bookmarkStart w:id="24" w:name="_Toc416007462"/>
-      <w:bookmarkStart w:id="25" w:name="_Toc416007797"/>
+      <w:bookmarkStart w:id="24" w:name="_Ref394486021"/>
+      <w:bookmarkStart w:id="25" w:name="_Toc416007462"/>
+      <w:bookmarkStart w:id="26" w:name="_Toc416007797"/>
       <w:r>
         <w:rPr>
           <w:rFonts w:ascii="Arial" w:hAnsi="Arial" w:cs="Arial"/>
@@ -5308,18 +5367,18 @@
         </w:tabs>
         <w:spacing w:before="360" w:after="60"/>
       </w:pPr>
-      <w:bookmarkStart w:id="26" w:name="_Ref417294990"/>
-      <w:bookmarkStart w:id="27" w:name="_Toc420660194"/>
-      <w:bookmarkStart w:id="28" w:name="_Toc428224951"/>
+      <w:bookmarkStart w:id="27" w:name="_Ref417294990"/>
+      <w:bookmarkStart w:id="28" w:name="_Toc420660194"/>
+      <w:bookmarkStart w:id="29" w:name="_Toc428527486"/>
       <w:r>
         <w:t>UML Package References</w:t>
       </w:r>
-      <w:bookmarkEnd w:id="23"/>
       <w:bookmarkEnd w:id="24"/>
       <w:bookmarkEnd w:id="25"/>
       <w:bookmarkEnd w:id="26"/>
       <w:bookmarkEnd w:id="27"/>
       <w:bookmarkEnd w:id="28"/>
+      <w:bookmarkEnd w:id="29"/>
     </w:p>
     <w:p>
       <w:pPr>
@@ -5333,8 +5392,17 @@
           <w:rFonts w:ascii="Courier New" w:hAnsi="Courier New" w:cs="Courier New"/>
           <w:sz w:val="22"/>
         </w:rPr>
-        <w:t>package_prefix:class</w:t>
-      </w:r>
+        <w:t>package_prefix</w:t>
+      </w:r>
+      <w:proofErr w:type="gramStart"/>
+      <w:r>
+        <w:rPr>
+          <w:rFonts w:ascii="Courier New" w:hAnsi="Courier New" w:cs="Courier New"/>
+          <w:sz w:val="22"/>
+        </w:rPr>
+        <w:t>:class</w:t>
+      </w:r>
+      <w:proofErr w:type="gramEnd"/>
       <w:r>
         <w:t>, where</w:t>
       </w:r>
@@ -5408,30 +5476,30 @@
         </w:tabs>
         <w:spacing w:before="360" w:after="60"/>
       </w:pPr>
-      <w:bookmarkStart w:id="29" w:name="_Toc389570605"/>
-      <w:bookmarkStart w:id="30" w:name="_Toc389581075"/>
-      <w:bookmarkStart w:id="31" w:name="_Toc416007463"/>
-      <w:bookmarkStart w:id="32" w:name="_Toc416007798"/>
-      <w:bookmarkStart w:id="33" w:name="_Toc420660195"/>
-      <w:bookmarkStart w:id="34" w:name="_Toc428224952"/>
+      <w:bookmarkStart w:id="30" w:name="_Toc389570605"/>
+      <w:bookmarkStart w:id="31" w:name="_Toc389581075"/>
+      <w:bookmarkStart w:id="32" w:name="_Toc416007463"/>
+      <w:bookmarkStart w:id="33" w:name="_Toc416007798"/>
+      <w:bookmarkStart w:id="34" w:name="_Toc420660195"/>
+      <w:bookmarkStart w:id="35" w:name="_Toc428527487"/>
       <w:r>
         <w:t>UML Diagrams</w:t>
       </w:r>
-      <w:bookmarkEnd w:id="29"/>
       <w:bookmarkEnd w:id="30"/>
       <w:bookmarkEnd w:id="31"/>
       <w:bookmarkEnd w:id="32"/>
       <w:bookmarkEnd w:id="33"/>
       <w:bookmarkEnd w:id="34"/>
+      <w:bookmarkEnd w:id="35"/>
     </w:p>
     <w:p>
       <w:pPr>
         <w:spacing w:after="240"/>
       </w:pPr>
-      <w:bookmarkStart w:id="35" w:name="_Toc398242026"/>
-      <w:bookmarkStart w:id="36" w:name="_Toc389570606"/>
-      <w:bookmarkStart w:id="37" w:name="_Toc389581076"/>
-      <w:bookmarkStart w:id="38" w:name="_Ref394436861"/>
+      <w:bookmarkStart w:id="36" w:name="_Toc398242026"/>
+      <w:bookmarkStart w:id="37" w:name="_Toc389570606"/>
+      <w:bookmarkStart w:id="38" w:name="_Toc389581076"/>
+      <w:bookmarkStart w:id="39" w:name="_Ref394436861"/>
       <w:r>
         <w:t xml:space="preserve">This specification makes use of UML diagrams to visually depict relationships between STIX Language constructs. Note that the diagrams have been extracted directly from the full UML model for STIX; they have not been constructed purely for inclusion in the specification documents. Typically, diagrams are </w:t>
       </w:r>
@@ -5463,20 +5531,20 @@
         <w:spacing w:before="360" w:after="0"/>
         <w:ind w:left="720" w:hanging="720"/>
       </w:pPr>
-      <w:bookmarkStart w:id="39" w:name="_Toc416007464"/>
-      <w:bookmarkStart w:id="40" w:name="_Toc428224953"/>
+      <w:bookmarkStart w:id="40" w:name="_Toc416007464"/>
+      <w:bookmarkStart w:id="41" w:name="_Toc428527488"/>
       <w:r>
         <w:t>Class Properties</w:t>
       </w:r>
-      <w:bookmarkEnd w:id="35"/>
-      <w:bookmarkEnd w:id="39"/>
+      <w:bookmarkEnd w:id="36"/>
       <w:bookmarkEnd w:id="40"/>
+      <w:bookmarkEnd w:id="41"/>
     </w:p>
     <w:p>
       <w:pPr>
         <w:spacing w:after="240"/>
       </w:pPr>
-      <w:bookmarkStart w:id="41" w:name="_Toc398242027"/>
+      <w:bookmarkStart w:id="42" w:name="_Toc398242027"/>
       <w:r>
         <w:t xml:space="preserve">Generally, a class property can be shown in a UML diagram as either an attribute or an association (i.e., the distinction between attributes and associations is somewhat subjective).  In order to make the size of UML diagrams in the specifications manageable, we have chosen to capture most properties as attributes and to capture only higher level properties as associations, especially in the main top-level component diagrams. In particular, we will always capture properties of UML data types as attributes.  For example, properties of a class that are identifiers, titles, and timestamps will be represented as attributes.  </w:t>
       </w:r>
@@ -5490,20 +5558,20 @@
         <w:spacing w:before="360" w:after="0"/>
         <w:ind w:left="720" w:hanging="720"/>
       </w:pPr>
-      <w:bookmarkStart w:id="42" w:name="_Toc416007465"/>
-      <w:bookmarkStart w:id="43" w:name="_Toc428224954"/>
+      <w:bookmarkStart w:id="43" w:name="_Toc416007465"/>
+      <w:bookmarkStart w:id="44" w:name="_Toc428527489"/>
       <w:r>
         <w:t>Diagram Icons and Arrow Types</w:t>
       </w:r>
-      <w:bookmarkEnd w:id="41"/>
       <w:bookmarkEnd w:id="42"/>
       <w:bookmarkEnd w:id="43"/>
+      <w:bookmarkEnd w:id="44"/>
     </w:p>
     <w:p>
       <w:pPr>
         <w:spacing w:after="240"/>
       </w:pPr>
-      <w:bookmarkStart w:id="44" w:name="_Ref397637630"/>
+      <w:bookmarkStart w:id="45" w:name="_Ref397637630"/>
       <w:r>
         <w:t xml:space="preserve">Diagram icons are used in a UML diagram to indicate whether a shape is a class, enumeration or data type, and decorative icons are used to indicate whether an element is an attribute of a class or an enumeration literal. In addition, two different arrow styles indicate either a directed association relationship (regular arrowhead) or a generalization relationship (triangle-shaped arrowhead).  The icons and arrow styles we use are shown and described in </w:t>
       </w:r>
@@ -5589,31 +5657,57 @@
           <w:b/>
         </w:rPr>
       </w:pPr>
-      <w:bookmarkStart w:id="45" w:name="_Ref417295222"/>
+      <w:bookmarkStart w:id="46" w:name="_Ref417295222"/>
       <w:r>
         <w:t xml:space="preserve">Table </w:t>
       </w:r>
-      <w:fldSimple w:instr=" STYLEREF 1 \s ">
-        <w:r>
-          <w:rPr>
-            <w:noProof/>
-          </w:rPr>
-          <w:t>1</w:t>
-        </w:r>
-      </w:fldSimple>
+      <w:r>
+        <w:fldChar w:fldCharType="begin"/>
+      </w:r>
+      <w:r>
+        <w:instrText xml:space="preserve"> STYLEREF 1 \s </w:instrText>
+      </w:r>
+      <w:r>
+        <w:fldChar w:fldCharType="separate"/>
+      </w:r>
+      <w:r>
+        <w:rPr>
+          <w:noProof/>
+        </w:rPr>
+        <w:t>1</w:t>
+      </w:r>
+      <w:r>
+        <w:rPr>
+          <w:noProof/>
+        </w:rPr>
+        <w:fldChar w:fldCharType="end"/>
+      </w:r>
       <w:r>
         <w:noBreakHyphen/>
       </w:r>
-      <w:fldSimple w:instr=" SEQ Table \* ARABIC \s 1 ">
-        <w:r>
-          <w:rPr>
-            <w:noProof/>
-          </w:rPr>
-          <w:t>1</w:t>
-        </w:r>
-      </w:fldSimple>
-      <w:bookmarkEnd w:id="44"/>
+      <w:r>
+        <w:fldChar w:fldCharType="begin"/>
+      </w:r>
+      <w:r>
+        <w:instrText xml:space="preserve"> SEQ Table \* ARABIC \s 1 </w:instrText>
+      </w:r>
+      <w:r>
+        <w:fldChar w:fldCharType="separate"/>
+      </w:r>
+      <w:r>
+        <w:rPr>
+          <w:noProof/>
+        </w:rPr>
+        <w:t>1</w:t>
+      </w:r>
+      <w:r>
+        <w:rPr>
+          <w:noProof/>
+        </w:rPr>
+        <w:fldChar w:fldCharType="end"/>
+      </w:r>
       <w:bookmarkEnd w:id="45"/>
+      <w:bookmarkEnd w:id="46"/>
       <w:r>
         <w:t>.  UML diagram icons</w:t>
       </w:r>
@@ -5866,10 +5960,10 @@
                   <v:path o:extrusionok="f" gradientshapeok="t" o:connecttype="rect"/>
                   <o:lock v:ext="edit" aspectratio="t"/>
                 </v:shapetype>
-                <v:shape id="_x0000_i1025" type="#_x0000_t75" style="width:21pt;height:21pt" o:ole="">
+                <v:shape id="_x0000_i1025" type="#_x0000_t75" style="width:20.95pt;height:20.95pt" o:ole="">
                   <v:imagedata r:id="rId32" o:title=""/>
                 </v:shape>
-                <o:OLEObject Type="Embed" ProgID="PBrush" ShapeID="_x0000_i1025" DrawAspect="Content" ObjectID="_1502095429" r:id="rId33"/>
+                <o:OLEObject Type="Embed" ProgID="PBrush" ShapeID="_x0000_i1025" DrawAspect="Content" ObjectID="_1502269388" r:id="rId33"/>
               </w:object>
             </w:r>
           </w:p>
@@ -6025,10 +6119,10 @@
             </w:pPr>
             <w:r>
               <w:object w:dxaOrig="270" w:dyaOrig="195" w14:anchorId="2CA9400F">
-                <v:shape id="_x0000_i1026" type="#_x0000_t75" style="width:14.25pt;height:14.25pt" o:ole="">
+                <v:shape id="_x0000_i1026" type="#_x0000_t75" style="width:14.5pt;height:14.5pt" o:ole="">
                   <v:imagedata r:id="rId35" o:title=""/>
                 </v:shape>
-                <o:OLEObject Type="Embed" ProgID="PBrush" ShapeID="_x0000_i1026" DrawAspect="Content" ObjectID="_1502095430" r:id="rId36"/>
+                <o:OLEObject Type="Embed" ProgID="PBrush" ShapeID="_x0000_i1026" DrawAspect="Content" ObjectID="_1502269389" r:id="rId36"/>
               </w:object>
             </w:r>
           </w:p>
@@ -6086,10 +6180,10 @@
             </w:pPr>
             <w:r>
               <w:object w:dxaOrig="210" w:dyaOrig="150" w14:anchorId="740B44D4">
-                <v:shape id="_x0000_i1027" type="#_x0000_t75" style="width:14.25pt;height:14.25pt" o:ole="">
+                <v:shape id="_x0000_i1027" type="#_x0000_t75" style="width:14.5pt;height:14.5pt" o:ole="">
                   <v:imagedata r:id="rId37" o:title=""/>
                 </v:shape>
-                <o:OLEObject Type="Embed" ProgID="PBrush" ShapeID="_x0000_i1027" DrawAspect="Content" ObjectID="_1502095431" r:id="rId38"/>
+                <o:OLEObject Type="Embed" ProgID="PBrush" ShapeID="_x0000_i1027" DrawAspect="Content" ObjectID="_1502269390" r:id="rId38"/>
               </w:object>
             </w:r>
           </w:p>
@@ -6208,7 +6302,7 @@
                 </mc:Choice>
                 <mc:Fallback>
                   <w:pict>
-                    <v:shapetype w14:anchorId="2AF286E3" id="_x0000_t32" coordsize="21600,21600" o:spt="32" o:oned="t" path="m,l21600,21600e" filled="f">
+                    <v:shapetype w14:anchorId="64F5C61F" id="_x0000_t32" coordsize="21600,21600" o:spt="32" o:oned="t" path="m,l21600,21600e" filled="f">
                       <v:path arrowok="t" fillok="f" o:connecttype="none"/>
                       <o:lock v:ext="edit" shapetype="t"/>
                     </v:shapetype>
@@ -6272,10 +6366,10 @@
                 <w:color w:val="000000" w:themeColor="text1"/>
               </w:rPr>
               <w:object w:dxaOrig="1140" w:dyaOrig="780" w14:anchorId="03C722A4">
-                <v:shape id="_x0000_i1028" type="#_x0000_t75" style="width:57.75pt;height:36pt" o:ole="">
+                <v:shape id="_x0000_i1028" type="#_x0000_t75" style="width:57.5pt;height:36pt" o:ole="">
                   <v:imagedata r:id="rId39" o:title=""/>
                 </v:shape>
-                <o:OLEObject Type="Embed" ProgID="PBrush" ShapeID="_x0000_i1028" DrawAspect="Content" ObjectID="_1502095432" r:id="rId40"/>
+                <o:OLEObject Type="Embed" ProgID="PBrush" ShapeID="_x0000_i1028" DrawAspect="Content" ObjectID="_1502269391" r:id="rId40"/>
               </w:object>
             </w:r>
           </w:p>
@@ -6316,18 +6410,18 @@
         <w:spacing w:before="360" w:after="0"/>
         <w:ind w:left="720" w:hanging="720"/>
       </w:pPr>
-      <w:bookmarkStart w:id="46" w:name="_Ref397935245"/>
-      <w:bookmarkStart w:id="47" w:name="_Toc398242028"/>
-      <w:bookmarkStart w:id="48" w:name="_Toc416007466"/>
-      <w:bookmarkStart w:id="49" w:name="_Toc428224955"/>
+      <w:bookmarkStart w:id="47" w:name="_Ref397935245"/>
+      <w:bookmarkStart w:id="48" w:name="_Toc398242028"/>
+      <w:bookmarkStart w:id="49" w:name="_Toc416007466"/>
+      <w:bookmarkStart w:id="50" w:name="_Toc428527490"/>
       <w:r>
         <w:lastRenderedPageBreak/>
         <w:t>Color Coding</w:t>
       </w:r>
-      <w:bookmarkEnd w:id="46"/>
       <w:bookmarkEnd w:id="47"/>
       <w:bookmarkEnd w:id="48"/>
       <w:bookmarkEnd w:id="49"/>
+      <w:bookmarkEnd w:id="50"/>
     </w:p>
     <w:p>
       <w:pPr>
@@ -6480,30 +6574,56 @@
           <w:b/>
         </w:rPr>
       </w:pPr>
-      <w:bookmarkStart w:id="50" w:name="_Ref397676401"/>
+      <w:bookmarkStart w:id="51" w:name="_Ref397676401"/>
       <w:r>
         <w:t xml:space="preserve">Figure </w:t>
       </w:r>
-      <w:fldSimple w:instr=" STYLEREF 1 \s ">
-        <w:r>
-          <w:rPr>
-            <w:noProof/>
-          </w:rPr>
-          <w:t>1</w:t>
-        </w:r>
-      </w:fldSimple>
+      <w:r>
+        <w:fldChar w:fldCharType="begin"/>
+      </w:r>
+      <w:r>
+        <w:instrText xml:space="preserve"> STYLEREF 1 \s </w:instrText>
+      </w:r>
+      <w:r>
+        <w:fldChar w:fldCharType="separate"/>
+      </w:r>
+      <w:r>
+        <w:rPr>
+          <w:noProof/>
+        </w:rPr>
+        <w:t>1</w:t>
+      </w:r>
+      <w:r>
+        <w:rPr>
+          <w:noProof/>
+        </w:rPr>
+        <w:fldChar w:fldCharType="end"/>
+      </w:r>
       <w:r>
         <w:noBreakHyphen/>
       </w:r>
-      <w:fldSimple w:instr=" SEQ Figure \* ARABIC \s 1 ">
-        <w:r>
-          <w:rPr>
-            <w:noProof/>
-          </w:rPr>
-          <w:t>2</w:t>
-        </w:r>
-      </w:fldSimple>
-      <w:bookmarkEnd w:id="50"/>
+      <w:r>
+        <w:fldChar w:fldCharType="begin"/>
+      </w:r>
+      <w:r>
+        <w:instrText xml:space="preserve"> SEQ Figure \* ARABIC \s 1 </w:instrText>
+      </w:r>
+      <w:r>
+        <w:fldChar w:fldCharType="separate"/>
+      </w:r>
+      <w:r>
+        <w:rPr>
+          <w:noProof/>
+        </w:rPr>
+        <w:t>2</w:t>
+      </w:r>
+      <w:r>
+        <w:rPr>
+          <w:noProof/>
+        </w:rPr>
+        <w:fldChar w:fldCharType="end"/>
+      </w:r>
+      <w:bookmarkEnd w:id="51"/>
       <w:r>
         <w:t xml:space="preserve">.  </w:t>
       </w:r>
@@ -6520,20 +6640,20 @@
         </w:tabs>
         <w:spacing w:before="360" w:after="60"/>
       </w:pPr>
-      <w:bookmarkStart w:id="51" w:name="_Toc416007467"/>
-      <w:bookmarkStart w:id="52" w:name="_Toc416007799"/>
-      <w:bookmarkStart w:id="53" w:name="_Toc420660196"/>
-      <w:bookmarkStart w:id="54" w:name="_Toc428224956"/>
+      <w:bookmarkStart w:id="52" w:name="_Toc416007467"/>
+      <w:bookmarkStart w:id="53" w:name="_Toc416007799"/>
+      <w:bookmarkStart w:id="54" w:name="_Toc420660196"/>
+      <w:bookmarkStart w:id="55" w:name="_Toc428527491"/>
       <w:r>
         <w:t>Property Table Notation</w:t>
       </w:r>
-      <w:bookmarkEnd w:id="36"/>
       <w:bookmarkEnd w:id="37"/>
       <w:bookmarkEnd w:id="38"/>
-      <w:bookmarkEnd w:id="51"/>
+      <w:bookmarkEnd w:id="39"/>
       <w:bookmarkEnd w:id="52"/>
       <w:bookmarkEnd w:id="53"/>
       <w:bookmarkEnd w:id="54"/>
+      <w:bookmarkEnd w:id="55"/>
     </w:p>
     <w:p>
       <w:pPr>
@@ -6750,7 +6870,15 @@
         <w:t>B</w:t>
       </w:r>
       <w:r>
-        <w:t xml:space="preserve">, the expression “A(1)|B(0..1)” will indicate that the </w:t>
+        <w:t>, the expression “</w:t>
+      </w:r>
+      <w:proofErr w:type="gramStart"/>
+      <w:r>
+        <w:t>A(</w:t>
+      </w:r>
+      <w:proofErr w:type="gramEnd"/>
+      <w:r>
+        <w:t xml:space="preserve">1)|B(0..1)” will indicate that the </w:t>
       </w:r>
       <w:r>
         <w:rPr>
@@ -6770,10 +6898,10 @@
       <w:r>
         <w:t xml:space="preserve"> property can be chosen with multiplicity 0 or 1.</w:t>
       </w:r>
-      <w:bookmarkStart w:id="55" w:name="_Ref394327838"/>
-      <w:bookmarkStart w:id="56" w:name="_Toc398815625"/>
-      <w:bookmarkEnd w:id="55"/>
+      <w:bookmarkStart w:id="56" w:name="_Ref394327838"/>
+      <w:bookmarkStart w:id="57" w:name="_Toc398815625"/>
       <w:bookmarkEnd w:id="56"/>
+      <w:bookmarkEnd w:id="57"/>
     </w:p>
     <w:p>
       <w:pPr>
@@ -6783,19 +6911,19 @@
         </w:tabs>
         <w:spacing w:before="360" w:after="60"/>
       </w:pPr>
-      <w:bookmarkStart w:id="57" w:name="_Toc412634016"/>
-      <w:bookmarkStart w:id="58" w:name="_Toc413938730"/>
-      <w:bookmarkStart w:id="59" w:name="_Toc415497328"/>
-      <w:bookmarkStart w:id="60" w:name="_Toc420660197"/>
-      <w:bookmarkStart w:id="61" w:name="_Toc428224957"/>
+      <w:bookmarkStart w:id="58" w:name="_Toc412634016"/>
+      <w:bookmarkStart w:id="59" w:name="_Toc413938730"/>
+      <w:bookmarkStart w:id="60" w:name="_Toc415497328"/>
+      <w:bookmarkStart w:id="61" w:name="_Toc420660197"/>
+      <w:bookmarkStart w:id="62" w:name="_Toc428527492"/>
       <w:r>
         <w:t>Property and Class Descriptions</w:t>
       </w:r>
-      <w:bookmarkEnd w:id="57"/>
       <w:bookmarkEnd w:id="58"/>
       <w:bookmarkEnd w:id="59"/>
       <w:bookmarkEnd w:id="60"/>
       <w:bookmarkEnd w:id="61"/>
+      <w:bookmarkEnd w:id="62"/>
     </w:p>
     <w:p>
       <w:pPr>
@@ -7285,17 +7413,17 @@
       <w:pPr>
         <w:pStyle w:val="Heading2"/>
       </w:pPr>
-      <w:bookmarkStart w:id="62" w:name="_Toc85472893"/>
-      <w:bookmarkStart w:id="63" w:name="_Toc287332007"/>
-      <w:bookmarkStart w:id="64" w:name="_Ref428179041"/>
-      <w:bookmarkStart w:id="65" w:name="_Toc428224958"/>
+      <w:bookmarkStart w:id="63" w:name="_Toc85472893"/>
+      <w:bookmarkStart w:id="64" w:name="_Toc287332007"/>
+      <w:bookmarkStart w:id="65" w:name="_Ref428179041"/>
+      <w:bookmarkStart w:id="66" w:name="_Toc428527493"/>
       <w:r>
         <w:t>Terminology</w:t>
       </w:r>
-      <w:bookmarkEnd w:id="62"/>
       <w:bookmarkEnd w:id="63"/>
       <w:bookmarkEnd w:id="64"/>
       <w:bookmarkEnd w:id="65"/>
+      <w:bookmarkEnd w:id="66"/>
     </w:p>
     <w:p>
       <w:r>
@@ -7441,37 +7569,37 @@
       <w:pPr>
         <w:pStyle w:val="Heading2"/>
       </w:pPr>
-      <w:bookmarkStart w:id="66" w:name="_Ref7502892"/>
-      <w:bookmarkStart w:id="67" w:name="_Toc12011611"/>
-      <w:bookmarkStart w:id="68" w:name="_Toc85472894"/>
-      <w:bookmarkStart w:id="69" w:name="_Toc287332008"/>
-      <w:bookmarkStart w:id="70" w:name="_Ref428137050"/>
-      <w:bookmarkStart w:id="71" w:name="_Toc428224959"/>
+      <w:bookmarkStart w:id="67" w:name="_Ref7502892"/>
+      <w:bookmarkStart w:id="68" w:name="_Toc12011611"/>
+      <w:bookmarkStart w:id="69" w:name="_Toc85472894"/>
+      <w:bookmarkStart w:id="70" w:name="_Toc287332008"/>
+      <w:bookmarkStart w:id="71" w:name="_Ref428137050"/>
+      <w:bookmarkStart w:id="72" w:name="_Toc428527494"/>
       <w:r>
         <w:t>Normative</w:t>
       </w:r>
-      <w:bookmarkEnd w:id="66"/>
       <w:bookmarkEnd w:id="67"/>
+      <w:bookmarkEnd w:id="68"/>
       <w:r>
         <w:t xml:space="preserve"> References</w:t>
       </w:r>
-      <w:bookmarkEnd w:id="68"/>
       <w:bookmarkEnd w:id="69"/>
       <w:bookmarkEnd w:id="70"/>
       <w:bookmarkEnd w:id="71"/>
+      <w:bookmarkEnd w:id="72"/>
     </w:p>
     <w:p>
       <w:pPr>
         <w:pStyle w:val="Ref"/>
       </w:pPr>
-      <w:bookmarkStart w:id="72" w:name="rfc2119"/>
+      <w:bookmarkStart w:id="73" w:name="rfc2119"/>
       <w:r>
         <w:rPr>
           <w:rStyle w:val="Refterm"/>
         </w:rPr>
         <w:t>[RFC2119]</w:t>
       </w:r>
-      <w:bookmarkEnd w:id="72"/>
+      <w:bookmarkEnd w:id="73"/>
       <w:r>
         <w:tab/>
         <w:t>Bradner,</w:t>
@@ -7522,17 +7650,17 @@
       <w:pPr>
         <w:pStyle w:val="Heading2"/>
       </w:pPr>
-      <w:bookmarkStart w:id="73" w:name="_Toc85472895"/>
-      <w:bookmarkStart w:id="74" w:name="_Toc287332009"/>
-      <w:bookmarkStart w:id="75" w:name="_Ref428137060"/>
-      <w:bookmarkStart w:id="76" w:name="_Toc428224960"/>
+      <w:bookmarkStart w:id="74" w:name="_Toc85472895"/>
+      <w:bookmarkStart w:id="75" w:name="_Toc287332009"/>
+      <w:bookmarkStart w:id="76" w:name="_Ref428137060"/>
+      <w:bookmarkStart w:id="77" w:name="_Toc428527495"/>
       <w:r>
         <w:t>Non-Normative References</w:t>
       </w:r>
-      <w:bookmarkEnd w:id="73"/>
       <w:bookmarkEnd w:id="74"/>
       <w:bookmarkEnd w:id="75"/>
       <w:bookmarkEnd w:id="76"/>
+      <w:bookmarkEnd w:id="77"/>
     </w:p>
     <w:p>
       <w:pPr>
@@ -7544,14 +7672,14 @@
         </w:rPr>
         <w:t>[</w:t>
       </w:r>
-      <w:bookmarkStart w:id="77" w:name="v111"/>
+      <w:bookmarkStart w:id="78" w:name="v111"/>
       <w:r>
         <w:rPr>
           <w:rStyle w:val="Refterm"/>
         </w:rPr>
         <w:t>V111</w:t>
       </w:r>
-      <w:bookmarkEnd w:id="77"/>
+      <w:bookmarkEnd w:id="78"/>
       <w:r>
         <w:rPr>
           <w:rStyle w:val="Refterm"/>
@@ -7593,14 +7721,14 @@
       <w:pPr>
         <w:pStyle w:val="Heading1"/>
       </w:pPr>
-      <w:bookmarkStart w:id="78" w:name="_Ref427576649"/>
-      <w:bookmarkStart w:id="79" w:name="_Toc428224961"/>
+      <w:bookmarkStart w:id="79" w:name="_Ref427576649"/>
+      <w:bookmarkStart w:id="80" w:name="_Toc428527496"/>
       <w:r>
         <w:lastRenderedPageBreak/>
         <w:t>Background Information</w:t>
       </w:r>
-      <w:bookmarkEnd w:id="78"/>
       <w:bookmarkEnd w:id="79"/>
+      <w:bookmarkEnd w:id="80"/>
     </w:p>
     <w:p>
       <w:pPr>
@@ -7933,30 +8061,56 @@
           <w:b/>
         </w:rPr>
       </w:pPr>
-      <w:bookmarkStart w:id="80" w:name="_Ref417294800"/>
+      <w:bookmarkStart w:id="81" w:name="_Ref417294800"/>
       <w:r>
         <w:t xml:space="preserve">Figure </w:t>
       </w:r>
-      <w:fldSimple w:instr=" STYLEREF 1 \s ">
-        <w:r>
-          <w:rPr>
-            <w:noProof/>
-          </w:rPr>
-          <w:t>2</w:t>
-        </w:r>
-      </w:fldSimple>
+      <w:r>
+        <w:fldChar w:fldCharType="begin"/>
+      </w:r>
+      <w:r>
+        <w:instrText xml:space="preserve"> STYLEREF 1 \s </w:instrText>
+      </w:r>
+      <w:r>
+        <w:fldChar w:fldCharType="separate"/>
+      </w:r>
+      <w:r>
+        <w:rPr>
+          <w:noProof/>
+        </w:rPr>
+        <w:t>2</w:t>
+      </w:r>
+      <w:r>
+        <w:rPr>
+          <w:noProof/>
+        </w:rPr>
+        <w:fldChar w:fldCharType="end"/>
+      </w:r>
       <w:r>
         <w:noBreakHyphen/>
       </w:r>
-      <w:fldSimple w:instr=" SEQ Figure \* ARABIC \s 1 ">
-        <w:r>
-          <w:rPr>
-            <w:noProof/>
-          </w:rPr>
-          <w:t>1</w:t>
-        </w:r>
-      </w:fldSimple>
-      <w:bookmarkEnd w:id="80"/>
+      <w:r>
+        <w:fldChar w:fldCharType="begin"/>
+      </w:r>
+      <w:r>
+        <w:instrText xml:space="preserve"> SEQ Figure \* ARABIC \s 1 </w:instrText>
+      </w:r>
+      <w:r>
+        <w:fldChar w:fldCharType="separate"/>
+      </w:r>
+      <w:r>
+        <w:rPr>
+          <w:noProof/>
+        </w:rPr>
+        <w:t>1</w:t>
+      </w:r>
+      <w:r>
+        <w:rPr>
+          <w:noProof/>
+        </w:rPr>
+        <w:fldChar w:fldCharType="end"/>
+      </w:r>
+      <w:bookmarkEnd w:id="81"/>
       <w:r>
         <w:t>. A STIX Package</w:t>
       </w:r>
@@ -7965,16 +8119,16 @@
       <w:r>
         <w:t xml:space="preserve">Because a STIX Package is simply a container to carry content, the fact that construct instances appear in the same package does not mean that they are related in any way. As a deprecated capability, the STIX Package Header may characterize general information such as title, description, and package intent. If these deprecated fields are used, they give context to the collection of objects contained in the package as defined in the </w:t>
       </w:r>
-      <w:commentRangeStart w:id="81"/>
+      <w:commentRangeStart w:id="82"/>
       <w:r>
         <w:t>STIX 1.1.1</w:t>
       </w:r>
-      <w:commentRangeEnd w:id="81"/>
+      <w:commentRangeEnd w:id="82"/>
       <w:r>
         <w:rPr>
           <w:rStyle w:val="CommentReference"/>
         </w:rPr>
-        <w:commentReference w:id="81"/>
+        <w:commentReference w:id="82"/>
       </w:r>
       <w:r>
         <w:t xml:space="preserve"> specification</w:t>
@@ -8010,7 +8164,7 @@
       <w:bookmarkStart w:id="83" w:name="_Ref397948143"/>
       <w:bookmarkStart w:id="84" w:name="_Toc416005584"/>
       <w:bookmarkStart w:id="85" w:name="_Toc420660199"/>
-      <w:bookmarkStart w:id="86" w:name="_Toc428224962"/>
+      <w:bookmarkStart w:id="86" w:name="_Toc428527497"/>
       <w:r>
         <w:t xml:space="preserve">Component </w:t>
       </w:r>
@@ -8140,7 +8294,7 @@
       </w:pPr>
       <w:bookmarkStart w:id="87" w:name="_Toc416005585"/>
       <w:bookmarkStart w:id="88" w:name="_Toc420660200"/>
-      <w:bookmarkStart w:id="89" w:name="_Toc428224963"/>
+      <w:bookmarkStart w:id="89" w:name="_Toc428527498"/>
       <w:r>
         <w:t>Observable</w:t>
       </w:r>
@@ -8220,7 +8374,7 @@
       </w:pPr>
       <w:bookmarkStart w:id="90" w:name="_Toc416005586"/>
       <w:bookmarkStart w:id="91" w:name="_Toc420660201"/>
-      <w:bookmarkStart w:id="92" w:name="_Toc428224964"/>
+      <w:bookmarkStart w:id="92" w:name="_Toc428527499"/>
       <w:r>
         <w:t>Indicator</w:t>
       </w:r>
@@ -8302,7 +8456,7 @@
       </w:pPr>
       <w:bookmarkStart w:id="93" w:name="_Toc416005587"/>
       <w:bookmarkStart w:id="94" w:name="_Toc420660202"/>
-      <w:bookmarkStart w:id="95" w:name="_Toc428224965"/>
+      <w:bookmarkStart w:id="95" w:name="_Toc428527500"/>
       <w:r>
         <w:t>Incident</w:t>
       </w:r>
@@ -8358,7 +8512,7 @@
       </w:pPr>
       <w:bookmarkStart w:id="96" w:name="_Toc416005588"/>
       <w:bookmarkStart w:id="97" w:name="_Toc420660203"/>
-      <w:bookmarkStart w:id="98" w:name="_Toc428224966"/>
+      <w:bookmarkStart w:id="98" w:name="_Toc428527501"/>
       <w:r>
         <w:t>Tactics, Techniques and Procedures (TTP)</w:t>
       </w:r>
@@ -8429,7 +8583,7 @@
       </w:pPr>
       <w:bookmarkStart w:id="99" w:name="_Toc416005589"/>
       <w:bookmarkStart w:id="100" w:name="_Toc420660204"/>
-      <w:bookmarkStart w:id="101" w:name="_Toc428224967"/>
+      <w:bookmarkStart w:id="101" w:name="_Toc428527502"/>
       <w:r>
         <w:t>Campaign</w:t>
       </w:r>
@@ -8500,7 +8654,7 @@
       </w:pPr>
       <w:bookmarkStart w:id="102" w:name="_Toc416005590"/>
       <w:bookmarkStart w:id="103" w:name="_Toc420660205"/>
-      <w:bookmarkStart w:id="104" w:name="_Toc428224968"/>
+      <w:bookmarkStart w:id="104" w:name="_Toc428527503"/>
       <w:r>
         <w:t>Threat Actor</w:t>
       </w:r>
@@ -8575,7 +8729,7 @@
       </w:pPr>
       <w:bookmarkStart w:id="105" w:name="_Toc416005591"/>
       <w:bookmarkStart w:id="106" w:name="_Toc420660206"/>
-      <w:bookmarkStart w:id="107" w:name="_Toc428224969"/>
+      <w:bookmarkStart w:id="107" w:name="_Toc428527504"/>
       <w:r>
         <w:t>Exploit Target</w:t>
       </w:r>
@@ -8646,7 +8800,7 @@
       </w:pPr>
       <w:bookmarkStart w:id="108" w:name="_Toc416005592"/>
       <w:bookmarkStart w:id="109" w:name="_Toc420660207"/>
-      <w:bookmarkStart w:id="110" w:name="_Toc428224970"/>
+      <w:bookmarkStart w:id="110" w:name="_Toc428527505"/>
       <w:r>
         <w:t>Course</w:t>
       </w:r>
@@ -8727,7 +8881,7 @@
         </w:tabs>
         <w:spacing w:before="360" w:after="60"/>
       </w:pPr>
-      <w:bookmarkStart w:id="113" w:name="_Toc428224971"/>
+      <w:bookmarkStart w:id="113" w:name="_Toc428527506"/>
       <w:bookmarkEnd w:id="111"/>
       <w:bookmarkEnd w:id="112"/>
       <w:r>
@@ -8805,7 +8959,7 @@
       <w:bookmarkStart w:id="116" w:name="_Ref427577487"/>
       <w:bookmarkStart w:id="117" w:name="_Ref427577563"/>
       <w:bookmarkStart w:id="118" w:name="_Ref427577577"/>
-      <w:bookmarkStart w:id="119" w:name="_Toc428224972"/>
+      <w:bookmarkStart w:id="119" w:name="_Toc428527507"/>
       <w:r>
         <w:lastRenderedPageBreak/>
         <w:t>STIX Core Data Model</w:t>
@@ -9061,25 +9215,51 @@
       <w:r>
         <w:t xml:space="preserve">Figure </w:t>
       </w:r>
-      <w:fldSimple w:instr=" STYLEREF 1 \s ">
-        <w:r>
-          <w:rPr>
-            <w:noProof/>
-          </w:rPr>
-          <w:t>3</w:t>
-        </w:r>
-      </w:fldSimple>
+      <w:r>
+        <w:fldChar w:fldCharType="begin"/>
+      </w:r>
+      <w:r>
+        <w:instrText xml:space="preserve"> STYLEREF 1 \s </w:instrText>
+      </w:r>
+      <w:r>
+        <w:fldChar w:fldCharType="separate"/>
+      </w:r>
+      <w:r>
+        <w:rPr>
+          <w:noProof/>
+        </w:rPr>
+        <w:t>3</w:t>
+      </w:r>
+      <w:r>
+        <w:rPr>
+          <w:noProof/>
+        </w:rPr>
+        <w:fldChar w:fldCharType="end"/>
+      </w:r>
       <w:r>
         <w:noBreakHyphen/>
       </w:r>
-      <w:fldSimple w:instr=" SEQ Figure \* ARABIC \s 1 ">
-        <w:r>
-          <w:rPr>
-            <w:noProof/>
-          </w:rPr>
-          <w:t>1</w:t>
-        </w:r>
-      </w:fldSimple>
+      <w:r>
+        <w:fldChar w:fldCharType="begin"/>
+      </w:r>
+      <w:r>
+        <w:instrText xml:space="preserve"> SEQ Figure \* ARABIC \s 1 </w:instrText>
+      </w:r>
+      <w:r>
+        <w:fldChar w:fldCharType="separate"/>
+      </w:r>
+      <w:r>
+        <w:rPr>
+          <w:noProof/>
+        </w:rPr>
+        <w:t>1</w:t>
+      </w:r>
+      <w:r>
+        <w:rPr>
+          <w:noProof/>
+        </w:rPr>
+        <w:fldChar w:fldCharType="end"/>
+      </w:r>
       <w:bookmarkEnd w:id="120"/>
       <w:r>
         <w:t xml:space="preserve">. UML diagram of the </w:t>
@@ -9123,25 +9303,51 @@
         <w:lastRenderedPageBreak/>
         <w:t xml:space="preserve">Table </w:t>
       </w:r>
-      <w:fldSimple w:instr=" STYLEREF 1 \s ">
-        <w:r>
-          <w:rPr>
-            <w:noProof/>
-          </w:rPr>
-          <w:t>3</w:t>
-        </w:r>
-      </w:fldSimple>
+      <w:r>
+        <w:fldChar w:fldCharType="begin"/>
+      </w:r>
+      <w:r>
+        <w:instrText xml:space="preserve"> STYLEREF 1 \s </w:instrText>
+      </w:r>
+      <w:r>
+        <w:fldChar w:fldCharType="separate"/>
+      </w:r>
+      <w:r>
+        <w:rPr>
+          <w:noProof/>
+        </w:rPr>
+        <w:t>3</w:t>
+      </w:r>
+      <w:r>
+        <w:rPr>
+          <w:noProof/>
+        </w:rPr>
+        <w:fldChar w:fldCharType="end"/>
+      </w:r>
       <w:r>
         <w:noBreakHyphen/>
       </w:r>
-      <w:fldSimple w:instr=" SEQ Table \* ARABIC \s 1 ">
-        <w:r>
-          <w:rPr>
-            <w:noProof/>
-          </w:rPr>
-          <w:t>1</w:t>
-        </w:r>
-      </w:fldSimple>
+      <w:r>
+        <w:fldChar w:fldCharType="begin"/>
+      </w:r>
+      <w:r>
+        <w:instrText xml:space="preserve"> SEQ Table \* ARABIC \s 1 </w:instrText>
+      </w:r>
+      <w:r>
+        <w:fldChar w:fldCharType="separate"/>
+      </w:r>
+      <w:r>
+        <w:rPr>
+          <w:noProof/>
+        </w:rPr>
+        <w:t>1</w:t>
+      </w:r>
+      <w:r>
+        <w:rPr>
+          <w:noProof/>
+        </w:rPr>
+        <w:fldChar w:fldCharType="end"/>
+      </w:r>
       <w:r>
         <w:t>.</w:t>
       </w:r>
@@ -11220,7 +11426,7 @@
       <w:bookmarkStart w:id="124" w:name="_Toc416007471"/>
       <w:bookmarkStart w:id="125" w:name="_Toc416007803"/>
       <w:bookmarkStart w:id="126" w:name="_Toc420660209"/>
-      <w:bookmarkStart w:id="127" w:name="_Toc428224973"/>
+      <w:bookmarkStart w:id="127" w:name="_Toc428527508"/>
       <w:r>
         <w:t>STIXPackageVersion</w:t>
       </w:r>
@@ -11370,25 +11576,51 @@
         <w:lastRenderedPageBreak/>
         <w:t xml:space="preserve">Table </w:t>
       </w:r>
-      <w:fldSimple w:instr=" STYLEREF 1 \s ">
-        <w:r>
-          <w:rPr>
-            <w:noProof/>
-          </w:rPr>
-          <w:t>3</w:t>
-        </w:r>
-      </w:fldSimple>
+      <w:r>
+        <w:fldChar w:fldCharType="begin"/>
+      </w:r>
+      <w:r>
+        <w:instrText xml:space="preserve"> STYLEREF 1 \s </w:instrText>
+      </w:r>
+      <w:r>
+        <w:fldChar w:fldCharType="separate"/>
+      </w:r>
+      <w:r>
+        <w:rPr>
+          <w:noProof/>
+        </w:rPr>
+        <w:t>3</w:t>
+      </w:r>
+      <w:r>
+        <w:rPr>
+          <w:noProof/>
+        </w:rPr>
+        <w:fldChar w:fldCharType="end"/>
+      </w:r>
       <w:r>
         <w:noBreakHyphen/>
       </w:r>
-      <w:fldSimple w:instr=" SEQ Table \* ARABIC \s 1 ">
-        <w:r>
-          <w:rPr>
-            <w:noProof/>
-          </w:rPr>
-          <w:t>2</w:t>
-        </w:r>
-      </w:fldSimple>
+      <w:r>
+        <w:fldChar w:fldCharType="begin"/>
+      </w:r>
+      <w:r>
+        <w:instrText xml:space="preserve"> SEQ Table \* ARABIC \s 1 </w:instrText>
+      </w:r>
+      <w:r>
+        <w:fldChar w:fldCharType="separate"/>
+      </w:r>
+      <w:r>
+        <w:rPr>
+          <w:noProof/>
+        </w:rPr>
+        <w:t>2</w:t>
+      </w:r>
+      <w:r>
+        <w:rPr>
+          <w:noProof/>
+        </w:rPr>
+        <w:fldChar w:fldCharType="end"/>
+      </w:r>
       <w:bookmarkEnd w:id="128"/>
       <w:r>
         <w:t xml:space="preserve">. Literals of the </w:t>
@@ -11794,7 +12026,7 @@
       <w:bookmarkStart w:id="129" w:name="_Toc416007472"/>
       <w:bookmarkStart w:id="130" w:name="_Toc416007804"/>
       <w:bookmarkStart w:id="131" w:name="_Toc420660210"/>
-      <w:bookmarkStart w:id="132" w:name="_Toc428224974"/>
+      <w:bookmarkStart w:id="132" w:name="_Toc428527509"/>
       <w:r>
         <w:t>STIXHeaderType Class</w:t>
       </w:r>
@@ -11929,25 +12161,51 @@
       <w:r>
         <w:t xml:space="preserve">Table </w:t>
       </w:r>
-      <w:fldSimple w:instr=" STYLEREF 1 \s ">
-        <w:r>
-          <w:rPr>
-            <w:noProof/>
-          </w:rPr>
-          <w:t>3</w:t>
-        </w:r>
-      </w:fldSimple>
+      <w:r>
+        <w:fldChar w:fldCharType="begin"/>
+      </w:r>
+      <w:r>
+        <w:instrText xml:space="preserve"> STYLEREF 1 \s </w:instrText>
+      </w:r>
+      <w:r>
+        <w:fldChar w:fldCharType="separate"/>
+      </w:r>
+      <w:r>
+        <w:rPr>
+          <w:noProof/>
+        </w:rPr>
+        <w:t>3</w:t>
+      </w:r>
+      <w:r>
+        <w:rPr>
+          <w:noProof/>
+        </w:rPr>
+        <w:fldChar w:fldCharType="end"/>
+      </w:r>
       <w:r>
         <w:noBreakHyphen/>
       </w:r>
-      <w:fldSimple w:instr=" SEQ Table \* ARABIC \s 1 ">
-        <w:r>
-          <w:rPr>
-            <w:noProof/>
-          </w:rPr>
-          <w:t>3</w:t>
-        </w:r>
-      </w:fldSimple>
+      <w:r>
+        <w:fldChar w:fldCharType="begin"/>
+      </w:r>
+      <w:r>
+        <w:instrText xml:space="preserve"> SEQ Table \* ARABIC \s 1 </w:instrText>
+      </w:r>
+      <w:r>
+        <w:fldChar w:fldCharType="separate"/>
+      </w:r>
+      <w:r>
+        <w:rPr>
+          <w:noProof/>
+        </w:rPr>
+        <w:t>3</w:t>
+      </w:r>
+      <w:r>
+        <w:rPr>
+          <w:noProof/>
+        </w:rPr>
+        <w:fldChar w:fldCharType="end"/>
+      </w:r>
       <w:bookmarkEnd w:id="133"/>
       <w:r>
         <w:t>.</w:t>
@@ -12433,8 +12691,18 @@
                 <w:color w:val="000000"/>
                 <w:szCs w:val="20"/>
               </w:rPr>
-              <w:t>stixCommon:ControlledVocabularyStringType</w:t>
-            </w:r>
+              <w:t>stixCommon</w:t>
+            </w:r>
+            <w:proofErr w:type="gramStart"/>
+            <w:r>
+              <w:rPr>
+                <w:rFonts w:ascii="Courier New" w:hAnsi="Courier New" w:cs="Courier New"/>
+                <w:color w:val="000000"/>
+                <w:szCs w:val="20"/>
+              </w:rPr>
+              <w:t>:ControlledVocabularyStringType</w:t>
+            </w:r>
+            <w:proofErr w:type="gramEnd"/>
             <w:r>
               <w:rPr>
                 <w:rFonts w:cs="Arial"/>
@@ -13184,7 +13452,7 @@
       <w:bookmarkStart w:id="134" w:name="_Toc416007473"/>
       <w:bookmarkStart w:id="135" w:name="_Toc416007805"/>
       <w:bookmarkStart w:id="136" w:name="_Toc420660211"/>
-      <w:bookmarkStart w:id="137" w:name="_Toc428224975"/>
+      <w:bookmarkStart w:id="137" w:name="_Toc428527510"/>
       <w:r>
         <w:lastRenderedPageBreak/>
         <w:t>Content Aggregation Types</w:t>
@@ -13205,8 +13473,16 @@
         <w:rPr>
           <w:rFonts w:ascii="Courier New" w:hAnsi="Courier New" w:cs="Courier New"/>
         </w:rPr>
-        <w:t>cybox_core:ObservablesType</w:t>
-      </w:r>
+        <w:t>cybox_core</w:t>
+      </w:r>
+      <w:proofErr w:type="gramStart"/>
+      <w:r>
+        <w:rPr>
+          <w:rFonts w:ascii="Courier New" w:hAnsi="Courier New" w:cs="Courier New"/>
+        </w:rPr>
+        <w:t>:ObservablesType</w:t>
+      </w:r>
+      <w:proofErr w:type="gramEnd"/>
       <w:r>
         <w:rPr>
           <w:rFonts w:cs="Courier New"/>
@@ -13241,7 +13517,7 @@
       <w:bookmarkStart w:id="138" w:name="_Toc416007474"/>
       <w:bookmarkStart w:id="139" w:name="_Toc416007806"/>
       <w:bookmarkStart w:id="140" w:name="_Toc420660212"/>
-      <w:bookmarkStart w:id="141" w:name="_Toc428224976"/>
+      <w:bookmarkStart w:id="141" w:name="_Toc428527511"/>
       <w:r>
         <w:t>CampaignsType Class</w:t>
       </w:r>
@@ -13369,25 +13645,51 @@
       <w:r>
         <w:t xml:space="preserve">Table </w:t>
       </w:r>
-      <w:fldSimple w:instr=" STYLEREF 1 \s ">
-        <w:r>
-          <w:rPr>
-            <w:noProof/>
-          </w:rPr>
-          <w:t>3</w:t>
-        </w:r>
-      </w:fldSimple>
+      <w:r>
+        <w:fldChar w:fldCharType="begin"/>
+      </w:r>
+      <w:r>
+        <w:instrText xml:space="preserve"> STYLEREF 1 \s </w:instrText>
+      </w:r>
+      <w:r>
+        <w:fldChar w:fldCharType="separate"/>
+      </w:r>
+      <w:r>
+        <w:rPr>
+          <w:noProof/>
+        </w:rPr>
+        <w:t>3</w:t>
+      </w:r>
+      <w:r>
+        <w:rPr>
+          <w:noProof/>
+        </w:rPr>
+        <w:fldChar w:fldCharType="end"/>
+      </w:r>
       <w:r>
         <w:noBreakHyphen/>
       </w:r>
-      <w:fldSimple w:instr=" SEQ Table \* ARABIC \s 1 ">
-        <w:r>
-          <w:rPr>
-            <w:noProof/>
-          </w:rPr>
-          <w:t>4</w:t>
-        </w:r>
-      </w:fldSimple>
+      <w:r>
+        <w:fldChar w:fldCharType="begin"/>
+      </w:r>
+      <w:r>
+        <w:instrText xml:space="preserve"> SEQ Table \* ARABIC \s 1 </w:instrText>
+      </w:r>
+      <w:r>
+        <w:fldChar w:fldCharType="separate"/>
+      </w:r>
+      <w:r>
+        <w:rPr>
+          <w:noProof/>
+        </w:rPr>
+        <w:t>4</w:t>
+      </w:r>
+      <w:r>
+        <w:rPr>
+          <w:noProof/>
+        </w:rPr>
+        <w:fldChar w:fldCharType="end"/>
+      </w:r>
       <w:bookmarkEnd w:id="142"/>
       <w:r>
         <w:t>.</w:t>
@@ -13647,8 +13949,18 @@
                 <w:color w:val="000000"/>
                 <w:szCs w:val="20"/>
               </w:rPr>
-              <w:t>stixCommon:CampaignBaseType</w:t>
-            </w:r>
+              <w:t>stixCommon</w:t>
+            </w:r>
+            <w:proofErr w:type="gramStart"/>
+            <w:r>
+              <w:rPr>
+                <w:rFonts w:ascii="Courier New" w:hAnsi="Courier New" w:cs="Courier New"/>
+                <w:color w:val="000000"/>
+                <w:szCs w:val="20"/>
+              </w:rPr>
+              <w:t>:CampaignBaseType</w:t>
+            </w:r>
+            <w:proofErr w:type="gramEnd"/>
             <w:r>
               <w:rPr>
                 <w:rFonts w:cs="Arial"/>
@@ -13677,8 +13989,18 @@
                 <w:color w:val="000000"/>
                 <w:szCs w:val="20"/>
               </w:rPr>
-              <w:t>campaign:CampaignType</w:t>
-            </w:r>
+              <w:t>campaign</w:t>
+            </w:r>
+            <w:proofErr w:type="gramStart"/>
+            <w:r>
+              <w:rPr>
+                <w:rFonts w:ascii="Courier New" w:hAnsi="Courier New" w:cs="Courier New"/>
+                <w:color w:val="000000"/>
+                <w:szCs w:val="20"/>
+              </w:rPr>
+              <w:t>:CampaignType</w:t>
+            </w:r>
+            <w:proofErr w:type="gramEnd"/>
             <w:r>
               <w:rPr>
                 <w:rFonts w:cs="Arial"/>
@@ -13734,7 +14056,7 @@
       <w:bookmarkStart w:id="143" w:name="_Toc416007475"/>
       <w:bookmarkStart w:id="144" w:name="_Toc416007807"/>
       <w:bookmarkStart w:id="145" w:name="_Toc420660213"/>
-      <w:bookmarkStart w:id="146" w:name="_Toc428224977"/>
+      <w:bookmarkStart w:id="146" w:name="_Toc428527512"/>
       <w:r>
         <w:t>CoursesOfActionType Class</w:t>
       </w:r>
@@ -13886,25 +14208,51 @@
       <w:r>
         <w:t xml:space="preserve">Table </w:t>
       </w:r>
-      <w:fldSimple w:instr=" STYLEREF 1 \s ">
-        <w:r>
-          <w:rPr>
-            <w:noProof/>
-          </w:rPr>
-          <w:t>3</w:t>
-        </w:r>
-      </w:fldSimple>
+      <w:r>
+        <w:fldChar w:fldCharType="begin"/>
+      </w:r>
+      <w:r>
+        <w:instrText xml:space="preserve"> STYLEREF 1 \s </w:instrText>
+      </w:r>
+      <w:r>
+        <w:fldChar w:fldCharType="separate"/>
+      </w:r>
+      <w:r>
+        <w:rPr>
+          <w:noProof/>
+        </w:rPr>
+        <w:t>3</w:t>
+      </w:r>
+      <w:r>
+        <w:rPr>
+          <w:noProof/>
+        </w:rPr>
+        <w:fldChar w:fldCharType="end"/>
+      </w:r>
       <w:r>
         <w:noBreakHyphen/>
       </w:r>
-      <w:fldSimple w:instr=" SEQ Table \* ARABIC \s 1 ">
-        <w:r>
-          <w:rPr>
-            <w:noProof/>
-          </w:rPr>
-          <w:t>5</w:t>
-        </w:r>
-      </w:fldSimple>
+      <w:r>
+        <w:fldChar w:fldCharType="begin"/>
+      </w:r>
+      <w:r>
+        <w:instrText xml:space="preserve"> SEQ Table \* ARABIC \s 1 </w:instrText>
+      </w:r>
+      <w:r>
+        <w:fldChar w:fldCharType="separate"/>
+      </w:r>
+      <w:r>
+        <w:rPr>
+          <w:noProof/>
+        </w:rPr>
+        <w:t>5</w:t>
+      </w:r>
+      <w:r>
+        <w:rPr>
+          <w:noProof/>
+        </w:rPr>
+        <w:fldChar w:fldCharType="end"/>
+      </w:r>
       <w:bookmarkEnd w:id="147"/>
       <w:r>
         <w:t>.</w:t>
@@ -14175,8 +14523,17 @@
                 <w:szCs w:val="20"/>
               </w:rPr>
               <w:lastRenderedPageBreak/>
-              <w:t>stixCommon:CourseOfActionBaseType</w:t>
-            </w:r>
+              <w:t>stixCommon</w:t>
+            </w:r>
+            <w:proofErr w:type="gramStart"/>
+            <w:r>
+              <w:rPr>
+                <w:rFonts w:ascii="Courier New" w:hAnsi="Courier New" w:cs="Courier New"/>
+                <w:szCs w:val="20"/>
+              </w:rPr>
+              <w:t>:CourseOfActionBaseType</w:t>
+            </w:r>
+            <w:proofErr w:type="gramEnd"/>
             <w:r>
               <w:rPr>
                 <w:rFonts w:cs="Arial"/>
@@ -14197,8 +14554,17 @@
                 <w:rFonts w:ascii="Courier New" w:hAnsi="Courier New" w:cs="Courier New"/>
                 <w:szCs w:val="20"/>
               </w:rPr>
-              <w:t>coa:CourseOfActionType</w:t>
-            </w:r>
+              <w:t>coa</w:t>
+            </w:r>
+            <w:proofErr w:type="gramStart"/>
+            <w:r>
+              <w:rPr>
+                <w:rFonts w:ascii="Courier New" w:hAnsi="Courier New" w:cs="Courier New"/>
+                <w:szCs w:val="20"/>
+              </w:rPr>
+              <w:t>:CourseOfActionType</w:t>
+            </w:r>
+            <w:proofErr w:type="gramEnd"/>
             <w:r>
               <w:rPr>
                 <w:rFonts w:cs="Arial"/>
@@ -14262,7 +14628,7 @@
       <w:bookmarkStart w:id="148" w:name="_Toc416007476"/>
       <w:bookmarkStart w:id="149" w:name="_Toc416007808"/>
       <w:bookmarkStart w:id="150" w:name="_Toc420660214"/>
-      <w:bookmarkStart w:id="151" w:name="_Toc428224978"/>
+      <w:bookmarkStart w:id="151" w:name="_Toc428527513"/>
       <w:r>
         <w:lastRenderedPageBreak/>
         <w:t>IncidentsType Class</w:t>
@@ -14403,25 +14769,51 @@
       <w:r>
         <w:t xml:space="preserve">Table </w:t>
       </w:r>
-      <w:fldSimple w:instr=" STYLEREF 1 \s ">
-        <w:r>
-          <w:rPr>
-            <w:noProof/>
-          </w:rPr>
-          <w:t>3</w:t>
-        </w:r>
-      </w:fldSimple>
+      <w:r>
+        <w:fldChar w:fldCharType="begin"/>
+      </w:r>
+      <w:r>
+        <w:instrText xml:space="preserve"> STYLEREF 1 \s </w:instrText>
+      </w:r>
+      <w:r>
+        <w:fldChar w:fldCharType="separate"/>
+      </w:r>
+      <w:r>
+        <w:rPr>
+          <w:noProof/>
+        </w:rPr>
+        <w:t>3</w:t>
+      </w:r>
+      <w:r>
+        <w:rPr>
+          <w:noProof/>
+        </w:rPr>
+        <w:fldChar w:fldCharType="end"/>
+      </w:r>
       <w:r>
         <w:noBreakHyphen/>
       </w:r>
-      <w:fldSimple w:instr=" SEQ Table \* ARABIC \s 1 ">
-        <w:r>
-          <w:rPr>
-            <w:noProof/>
-          </w:rPr>
-          <w:t>6</w:t>
-        </w:r>
-      </w:fldSimple>
+      <w:r>
+        <w:fldChar w:fldCharType="begin"/>
+      </w:r>
+      <w:r>
+        <w:instrText xml:space="preserve"> SEQ Table \* ARABIC \s 1 </w:instrText>
+      </w:r>
+      <w:r>
+        <w:fldChar w:fldCharType="separate"/>
+      </w:r>
+      <w:r>
+        <w:rPr>
+          <w:noProof/>
+        </w:rPr>
+        <w:t>6</w:t>
+      </w:r>
+      <w:r>
+        <w:rPr>
+          <w:noProof/>
+        </w:rPr>
+        <w:fldChar w:fldCharType="end"/>
+      </w:r>
       <w:bookmarkEnd w:id="152"/>
       <w:r>
         <w:t>.</w:t>
@@ -14669,8 +15061,17 @@
                 <w:rFonts w:ascii="Courier New" w:hAnsi="Courier New" w:cs="Courier New"/>
                 <w:szCs w:val="20"/>
               </w:rPr>
-              <w:t>stixCommon:IncidentBaseType</w:t>
-            </w:r>
+              <w:t>stixCommon</w:t>
+            </w:r>
+            <w:proofErr w:type="gramStart"/>
+            <w:r>
+              <w:rPr>
+                <w:rFonts w:ascii="Courier New" w:hAnsi="Courier New" w:cs="Courier New"/>
+                <w:szCs w:val="20"/>
+              </w:rPr>
+              <w:t>:IncidentBaseType</w:t>
+            </w:r>
+            <w:proofErr w:type="gramEnd"/>
             <w:r>
               <w:rPr>
                 <w:szCs w:val="20"/>
@@ -14682,8 +15083,17 @@
                 <w:rFonts w:ascii="Courier New" w:hAnsi="Courier New" w:cs="Courier New"/>
                 <w:szCs w:val="20"/>
               </w:rPr>
-              <w:t>incident:IncidentType</w:t>
-            </w:r>
+              <w:t>incident</w:t>
+            </w:r>
+            <w:proofErr w:type="gramStart"/>
+            <w:r>
+              <w:rPr>
+                <w:rFonts w:ascii="Courier New" w:hAnsi="Courier New" w:cs="Courier New"/>
+                <w:szCs w:val="20"/>
+              </w:rPr>
+              <w:t>:IncidentType</w:t>
+            </w:r>
+            <w:proofErr w:type="gramEnd"/>
             <w:r>
               <w:rPr>
                 <w:szCs w:val="20"/>
@@ -14734,7 +15144,7 @@
       <w:bookmarkStart w:id="153" w:name="_Toc416007477"/>
       <w:bookmarkStart w:id="154" w:name="_Toc416007809"/>
       <w:bookmarkStart w:id="155" w:name="_Toc420660215"/>
-      <w:bookmarkStart w:id="156" w:name="_Toc428224979"/>
+      <w:bookmarkStart w:id="156" w:name="_Toc428527514"/>
       <w:r>
         <w:t>IndicatorsType Class</w:t>
       </w:r>
@@ -14862,25 +15272,51 @@
       <w:r>
         <w:t xml:space="preserve">Table </w:t>
       </w:r>
-      <w:fldSimple w:instr=" STYLEREF 1 \s ">
-        <w:r>
-          <w:rPr>
-            <w:noProof/>
-          </w:rPr>
-          <w:t>3</w:t>
-        </w:r>
-      </w:fldSimple>
+      <w:r>
+        <w:fldChar w:fldCharType="begin"/>
+      </w:r>
+      <w:r>
+        <w:instrText xml:space="preserve"> STYLEREF 1 \s </w:instrText>
+      </w:r>
+      <w:r>
+        <w:fldChar w:fldCharType="separate"/>
+      </w:r>
+      <w:r>
+        <w:rPr>
+          <w:noProof/>
+        </w:rPr>
+        <w:t>3</w:t>
+      </w:r>
+      <w:r>
+        <w:rPr>
+          <w:noProof/>
+        </w:rPr>
+        <w:fldChar w:fldCharType="end"/>
+      </w:r>
       <w:r>
         <w:noBreakHyphen/>
       </w:r>
-      <w:fldSimple w:instr=" SEQ Table \* ARABIC \s 1 ">
-        <w:r>
-          <w:rPr>
-            <w:noProof/>
-          </w:rPr>
-          <w:t>7</w:t>
-        </w:r>
-      </w:fldSimple>
+      <w:r>
+        <w:fldChar w:fldCharType="begin"/>
+      </w:r>
+      <w:r>
+        <w:instrText xml:space="preserve"> SEQ Table \* ARABIC \s 1 </w:instrText>
+      </w:r>
+      <w:r>
+        <w:fldChar w:fldCharType="separate"/>
+      </w:r>
+      <w:r>
+        <w:rPr>
+          <w:noProof/>
+        </w:rPr>
+        <w:t>7</w:t>
+      </w:r>
+      <w:r>
+        <w:rPr>
+          <w:noProof/>
+        </w:rPr>
+        <w:fldChar w:fldCharType="end"/>
+      </w:r>
       <w:bookmarkEnd w:id="157"/>
       <w:r>
         <w:t>.</w:t>
@@ -15130,8 +15566,17 @@
                 <w:rFonts w:ascii="Courier New" w:hAnsi="Courier New" w:cs="Courier New"/>
                 <w:szCs w:val="20"/>
               </w:rPr>
-              <w:t>stixCommon:IndicatorBaseType</w:t>
-            </w:r>
+              <w:t>stixCommon</w:t>
+            </w:r>
+            <w:proofErr w:type="gramStart"/>
+            <w:r>
+              <w:rPr>
+                <w:rFonts w:ascii="Courier New" w:hAnsi="Courier New" w:cs="Courier New"/>
+                <w:szCs w:val="20"/>
+              </w:rPr>
+              <w:t>:IndicatorBaseType</w:t>
+            </w:r>
+            <w:proofErr w:type="gramEnd"/>
             <w:r>
               <w:rPr>
                 <w:szCs w:val="20"/>
@@ -15144,8 +15589,17 @@
                 <w:szCs w:val="20"/>
               </w:rPr>
               <w:lastRenderedPageBreak/>
-              <w:t>indicator:IndicatorType</w:t>
-            </w:r>
+              <w:t>indicator</w:t>
+            </w:r>
+            <w:proofErr w:type="gramStart"/>
+            <w:r>
+              <w:rPr>
+                <w:rFonts w:ascii="Courier New" w:hAnsi="Courier New" w:cs="Courier New"/>
+                <w:szCs w:val="20"/>
+              </w:rPr>
+              <w:t>:IndicatorType</w:t>
+            </w:r>
+            <w:proofErr w:type="gramEnd"/>
             <w:r>
               <w:rPr>
                 <w:szCs w:val="20"/>
@@ -15209,7 +15663,7 @@
       <w:bookmarkStart w:id="158" w:name="_Toc416007478"/>
       <w:bookmarkStart w:id="159" w:name="_Toc416007810"/>
       <w:bookmarkStart w:id="160" w:name="_Toc420660216"/>
-      <w:bookmarkStart w:id="161" w:name="_Toc428224980"/>
+      <w:bookmarkStart w:id="161" w:name="_Toc428527515"/>
       <w:r>
         <w:lastRenderedPageBreak/>
         <w:t>ThreatActorsType Class</w:t>
@@ -15348,25 +15802,51 @@
       <w:r>
         <w:t xml:space="preserve">Table </w:t>
       </w:r>
-      <w:fldSimple w:instr=" STYLEREF 1 \s ">
-        <w:r>
-          <w:rPr>
-            <w:noProof/>
-          </w:rPr>
-          <w:t>3</w:t>
-        </w:r>
-      </w:fldSimple>
+      <w:r>
+        <w:fldChar w:fldCharType="begin"/>
+      </w:r>
+      <w:r>
+        <w:instrText xml:space="preserve"> STYLEREF 1 \s </w:instrText>
+      </w:r>
+      <w:r>
+        <w:fldChar w:fldCharType="separate"/>
+      </w:r>
+      <w:r>
+        <w:rPr>
+          <w:noProof/>
+        </w:rPr>
+        <w:t>3</w:t>
+      </w:r>
+      <w:r>
+        <w:rPr>
+          <w:noProof/>
+        </w:rPr>
+        <w:fldChar w:fldCharType="end"/>
+      </w:r>
       <w:r>
         <w:noBreakHyphen/>
       </w:r>
-      <w:fldSimple w:instr=" SEQ Table \* ARABIC \s 1 ">
-        <w:r>
-          <w:rPr>
-            <w:noProof/>
-          </w:rPr>
-          <w:t>8</w:t>
-        </w:r>
-      </w:fldSimple>
+      <w:r>
+        <w:fldChar w:fldCharType="begin"/>
+      </w:r>
+      <w:r>
+        <w:instrText xml:space="preserve"> SEQ Table \* ARABIC \s 1 </w:instrText>
+      </w:r>
+      <w:r>
+        <w:fldChar w:fldCharType="separate"/>
+      </w:r>
+      <w:r>
+        <w:rPr>
+          <w:noProof/>
+        </w:rPr>
+        <w:t>8</w:t>
+      </w:r>
+      <w:r>
+        <w:rPr>
+          <w:noProof/>
+        </w:rPr>
+        <w:fldChar w:fldCharType="end"/>
+      </w:r>
       <w:bookmarkEnd w:id="162"/>
       <w:r>
         <w:t>.</w:t>
@@ -15614,8 +16094,17 @@
                 <w:rFonts w:ascii="Courier New" w:hAnsi="Courier New" w:cs="Courier New"/>
                 <w:szCs w:val="20"/>
               </w:rPr>
-              <w:t>stixCommon:ThreatActorBaseType</w:t>
-            </w:r>
+              <w:t>stixCommon</w:t>
+            </w:r>
+            <w:proofErr w:type="gramStart"/>
+            <w:r>
+              <w:rPr>
+                <w:rFonts w:ascii="Courier New" w:hAnsi="Courier New" w:cs="Courier New"/>
+                <w:szCs w:val="20"/>
+              </w:rPr>
+              <w:t>:ThreatActorBaseType</w:t>
+            </w:r>
+            <w:proofErr w:type="gramEnd"/>
             <w:r>
               <w:rPr>
                 <w:szCs w:val="20"/>
@@ -15627,8 +16116,17 @@
                 <w:rFonts w:ascii="Courier New" w:hAnsi="Courier New" w:cs="Courier New"/>
                 <w:szCs w:val="20"/>
               </w:rPr>
-              <w:t>ta:ThreatActorType</w:t>
-            </w:r>
+              <w:t>ta</w:t>
+            </w:r>
+            <w:proofErr w:type="gramStart"/>
+            <w:r>
+              <w:rPr>
+                <w:rFonts w:ascii="Courier New" w:hAnsi="Courier New" w:cs="Courier New"/>
+                <w:szCs w:val="20"/>
+              </w:rPr>
+              <w:t>:ThreatActorType</w:t>
+            </w:r>
+            <w:proofErr w:type="gramEnd"/>
             <w:r>
               <w:rPr>
                 <w:szCs w:val="20"/>
@@ -15679,7 +16177,7 @@
       <w:bookmarkStart w:id="163" w:name="_Toc416007479"/>
       <w:bookmarkStart w:id="164" w:name="_Toc416007811"/>
       <w:bookmarkStart w:id="165" w:name="_Toc420660217"/>
-      <w:bookmarkStart w:id="166" w:name="_Toc428224981"/>
+      <w:bookmarkStart w:id="166" w:name="_Toc428527516"/>
       <w:r>
         <w:t>TTPsType Class</w:t>
       </w:r>
@@ -15807,25 +16305,51 @@
       <w:r>
         <w:t xml:space="preserve">Table </w:t>
       </w:r>
-      <w:fldSimple w:instr=" STYLEREF 1 \s ">
-        <w:r>
-          <w:rPr>
-            <w:noProof/>
-          </w:rPr>
-          <w:t>3</w:t>
-        </w:r>
-      </w:fldSimple>
+      <w:r>
+        <w:fldChar w:fldCharType="begin"/>
+      </w:r>
+      <w:r>
+        <w:instrText xml:space="preserve"> STYLEREF 1 \s </w:instrText>
+      </w:r>
+      <w:r>
+        <w:fldChar w:fldCharType="separate"/>
+      </w:r>
+      <w:r>
+        <w:rPr>
+          <w:noProof/>
+        </w:rPr>
+        <w:t>3</w:t>
+      </w:r>
+      <w:r>
+        <w:rPr>
+          <w:noProof/>
+        </w:rPr>
+        <w:fldChar w:fldCharType="end"/>
+      </w:r>
       <w:r>
         <w:noBreakHyphen/>
       </w:r>
-      <w:fldSimple w:instr=" SEQ Table \* ARABIC \s 1 ">
-        <w:r>
-          <w:rPr>
-            <w:noProof/>
-          </w:rPr>
-          <w:t>9</w:t>
-        </w:r>
-      </w:fldSimple>
+      <w:r>
+        <w:fldChar w:fldCharType="begin"/>
+      </w:r>
+      <w:r>
+        <w:instrText xml:space="preserve"> SEQ Table \* ARABIC \s 1 </w:instrText>
+      </w:r>
+      <w:r>
+        <w:fldChar w:fldCharType="separate"/>
+      </w:r>
+      <w:r>
+        <w:rPr>
+          <w:noProof/>
+        </w:rPr>
+        <w:t>9</w:t>
+      </w:r>
+      <w:r>
+        <w:rPr>
+          <w:noProof/>
+        </w:rPr>
+        <w:fldChar w:fldCharType="end"/>
+      </w:r>
       <w:bookmarkEnd w:id="167"/>
       <w:r>
         <w:t>.</w:t>
@@ -16058,8 +16582,17 @@
                 <w:rFonts w:ascii="Courier New" w:hAnsi="Courier New" w:cs="Courier New"/>
                 <w:szCs w:val="20"/>
               </w:rPr>
-              <w:t>stixCommon:TTPBaseType</w:t>
-            </w:r>
+              <w:t>stixCommon</w:t>
+            </w:r>
+            <w:proofErr w:type="gramStart"/>
+            <w:r>
+              <w:rPr>
+                <w:rFonts w:ascii="Courier New" w:hAnsi="Courier New" w:cs="Courier New"/>
+                <w:szCs w:val="20"/>
+              </w:rPr>
+              <w:t>:TTPBaseType</w:t>
+            </w:r>
+            <w:proofErr w:type="gramEnd"/>
             <w:r>
               <w:rPr>
                 <w:szCs w:val="20"/>
@@ -16071,8 +16604,17 @@
                 <w:rFonts w:ascii="Courier New" w:hAnsi="Courier New" w:cs="Courier New"/>
                 <w:szCs w:val="20"/>
               </w:rPr>
-              <w:t>ttp:TTPType</w:t>
-            </w:r>
+              <w:t>ttp</w:t>
+            </w:r>
+            <w:proofErr w:type="gramStart"/>
+            <w:r>
+              <w:rPr>
+                <w:rFonts w:ascii="Courier New" w:hAnsi="Courier New" w:cs="Courier New"/>
+                <w:szCs w:val="20"/>
+              </w:rPr>
+              <w:t>:TTPType</w:t>
+            </w:r>
+            <w:proofErr w:type="gramEnd"/>
             <w:r>
               <w:rPr>
                 <w:szCs w:val="20"/>
@@ -16306,14 +16848,14 @@
         </w:tabs>
         <w:spacing w:before="360" w:after="60"/>
       </w:pPr>
-      <w:bookmarkStart w:id="168" w:name="_Toc428224982"/>
-      <w:bookmarkStart w:id="169" w:name="_Toc416007480"/>
-      <w:bookmarkStart w:id="170" w:name="_Toc416007812"/>
-      <w:bookmarkStart w:id="171" w:name="_Toc420660218"/>
+      <w:bookmarkStart w:id="168" w:name="_Toc416007480"/>
+      <w:bookmarkStart w:id="169" w:name="_Toc416007812"/>
+      <w:bookmarkStart w:id="170" w:name="_Toc420660218"/>
+      <w:bookmarkStart w:id="171" w:name="_Toc428527517"/>
       <w:r>
         <w:t>ReportsType</w:t>
       </w:r>
-      <w:bookmarkEnd w:id="168"/>
+      <w:bookmarkEnd w:id="171"/>
     </w:p>
     <w:p>
       <w:pPr>
@@ -16431,25 +16973,51 @@
       <w:r>
         <w:t xml:space="preserve">Table </w:t>
       </w:r>
-      <w:fldSimple w:instr=" STYLEREF 1 \s ">
-        <w:r>
-          <w:rPr>
-            <w:noProof/>
-          </w:rPr>
-          <w:t>3</w:t>
-        </w:r>
-      </w:fldSimple>
+      <w:r>
+        <w:fldChar w:fldCharType="begin"/>
+      </w:r>
+      <w:r>
+        <w:instrText xml:space="preserve"> STYLEREF 1 \s </w:instrText>
+      </w:r>
+      <w:r>
+        <w:fldChar w:fldCharType="separate"/>
+      </w:r>
+      <w:r>
+        <w:rPr>
+          <w:noProof/>
+        </w:rPr>
+        <w:t>3</w:t>
+      </w:r>
+      <w:r>
+        <w:rPr>
+          <w:noProof/>
+        </w:rPr>
+        <w:fldChar w:fldCharType="end"/>
+      </w:r>
       <w:r>
         <w:noBreakHyphen/>
       </w:r>
-      <w:fldSimple w:instr=" SEQ Table \* ARABIC \s 1 ">
-        <w:r>
-          <w:rPr>
-            <w:noProof/>
-          </w:rPr>
-          <w:t>10</w:t>
-        </w:r>
-      </w:fldSimple>
+      <w:r>
+        <w:fldChar w:fldCharType="begin"/>
+      </w:r>
+      <w:r>
+        <w:instrText xml:space="preserve"> SEQ Table \* ARABIC \s 1 </w:instrText>
+      </w:r>
+      <w:r>
+        <w:fldChar w:fldCharType="separate"/>
+      </w:r>
+      <w:r>
+        <w:rPr>
+          <w:noProof/>
+        </w:rPr>
+        <w:t>10</w:t>
+      </w:r>
+      <w:r>
+        <w:rPr>
+          <w:noProof/>
+        </w:rPr>
+        <w:fldChar w:fldCharType="end"/>
+      </w:r>
       <w:bookmarkEnd w:id="172"/>
       <w:r>
         <w:t xml:space="preserve">. Properties of </w:t>
@@ -16709,8 +17277,17 @@
                 <w:rFonts w:ascii="Courier New" w:hAnsi="Courier New" w:cs="Courier New"/>
                 <w:szCs w:val="20"/>
               </w:rPr>
-              <w:t>stixCommon:Report</w:t>
-            </w:r>
+              <w:t>stixCommon</w:t>
+            </w:r>
+            <w:proofErr w:type="gramStart"/>
+            <w:r>
+              <w:rPr>
+                <w:rFonts w:ascii="Courier New" w:hAnsi="Courier New" w:cs="Courier New"/>
+                <w:szCs w:val="20"/>
+              </w:rPr>
+              <w:t>:Report</w:t>
+            </w:r>
+            <w:proofErr w:type="gramEnd"/>
             <w:r>
               <w:rPr>
                 <w:rFonts w:cs="Arial"/>
@@ -16723,8 +17300,17 @@
                 <w:rFonts w:ascii="Courier New" w:hAnsi="Courier New" w:cs="Courier New"/>
                 <w:szCs w:val="20"/>
               </w:rPr>
-              <w:t>report:ReportType</w:t>
-            </w:r>
+              <w:t>report</w:t>
+            </w:r>
+            <w:proofErr w:type="gramStart"/>
+            <w:r>
+              <w:rPr>
+                <w:rFonts w:ascii="Courier New" w:hAnsi="Courier New" w:cs="Courier New"/>
+                <w:szCs w:val="20"/>
+              </w:rPr>
+              <w:t>:ReportType</w:t>
+            </w:r>
+            <w:proofErr w:type="gramEnd"/>
             <w:r>
               <w:rPr>
                 <w:rFonts w:cs="Arial"/>
@@ -16768,13 +17354,13 @@
         <w:spacing w:before="360" w:after="60"/>
         <w:ind w:left="720" w:hanging="720"/>
       </w:pPr>
-      <w:bookmarkStart w:id="173" w:name="_Toc428224983"/>
+      <w:bookmarkStart w:id="173" w:name="_Toc428527518"/>
       <w:r>
         <w:t>RelatedPackagesType Class</w:t>
       </w:r>
+      <w:bookmarkEnd w:id="168"/>
       <w:bookmarkEnd w:id="169"/>
       <w:bookmarkEnd w:id="170"/>
-      <w:bookmarkEnd w:id="171"/>
       <w:bookmarkEnd w:id="173"/>
     </w:p>
     <w:p>
@@ -17076,25 +17662,51 @@
       <w:r>
         <w:t xml:space="preserve">Figure </w:t>
       </w:r>
-      <w:fldSimple w:instr=" STYLEREF 1 \s ">
-        <w:r>
-          <w:rPr>
-            <w:noProof/>
-          </w:rPr>
-          <w:t>3</w:t>
-        </w:r>
-      </w:fldSimple>
+      <w:r>
+        <w:fldChar w:fldCharType="begin"/>
+      </w:r>
+      <w:r>
+        <w:instrText xml:space="preserve"> STYLEREF 1 \s </w:instrText>
+      </w:r>
+      <w:r>
+        <w:fldChar w:fldCharType="separate"/>
+      </w:r>
+      <w:r>
+        <w:rPr>
+          <w:noProof/>
+        </w:rPr>
+        <w:t>3</w:t>
+      </w:r>
+      <w:r>
+        <w:rPr>
+          <w:noProof/>
+        </w:rPr>
+        <w:fldChar w:fldCharType="end"/>
+      </w:r>
       <w:r>
         <w:noBreakHyphen/>
       </w:r>
-      <w:fldSimple w:instr=" SEQ Figure \* ARABIC \s 1 ">
-        <w:r>
-          <w:rPr>
-            <w:noProof/>
-          </w:rPr>
-          <w:t>2</w:t>
-        </w:r>
-      </w:fldSimple>
+      <w:r>
+        <w:fldChar w:fldCharType="begin"/>
+      </w:r>
+      <w:r>
+        <w:instrText xml:space="preserve"> SEQ Figure \* ARABIC \s 1 </w:instrText>
+      </w:r>
+      <w:r>
+        <w:fldChar w:fldCharType="separate"/>
+      </w:r>
+      <w:r>
+        <w:rPr>
+          <w:noProof/>
+        </w:rPr>
+        <w:t>2</w:t>
+      </w:r>
+      <w:r>
+        <w:rPr>
+          <w:noProof/>
+        </w:rPr>
+        <w:fldChar w:fldCharType="end"/>
+      </w:r>
       <w:bookmarkEnd w:id="174"/>
       <w:r>
         <w:t xml:space="preserve">. UML diagram for </w:t>
@@ -17323,25 +17935,51 @@
       <w:r>
         <w:t xml:space="preserve">Table </w:t>
       </w:r>
-      <w:fldSimple w:instr=" STYLEREF 1 \s ">
-        <w:r>
-          <w:rPr>
-            <w:noProof/>
-          </w:rPr>
-          <w:t>3</w:t>
-        </w:r>
-      </w:fldSimple>
+      <w:r>
+        <w:fldChar w:fldCharType="begin"/>
+      </w:r>
+      <w:r>
+        <w:instrText xml:space="preserve"> STYLEREF 1 \s </w:instrText>
+      </w:r>
+      <w:r>
+        <w:fldChar w:fldCharType="separate"/>
+      </w:r>
+      <w:r>
+        <w:rPr>
+          <w:noProof/>
+        </w:rPr>
+        <w:t>3</w:t>
+      </w:r>
+      <w:r>
+        <w:rPr>
+          <w:noProof/>
+        </w:rPr>
+        <w:fldChar w:fldCharType="end"/>
+      </w:r>
       <w:r>
         <w:noBreakHyphen/>
       </w:r>
-      <w:fldSimple w:instr=" SEQ Table \* ARABIC \s 1 ">
-        <w:r>
-          <w:rPr>
-            <w:noProof/>
-          </w:rPr>
-          <w:t>11</w:t>
-        </w:r>
-      </w:fldSimple>
+      <w:r>
+        <w:fldChar w:fldCharType="begin"/>
+      </w:r>
+      <w:r>
+        <w:instrText xml:space="preserve"> SEQ Table \* ARABIC \s 1 </w:instrText>
+      </w:r>
+      <w:r>
+        <w:fldChar w:fldCharType="separate"/>
+      </w:r>
+      <w:r>
+        <w:rPr>
+          <w:noProof/>
+        </w:rPr>
+        <w:t>11</w:t>
+      </w:r>
+      <w:r>
+        <w:rPr>
+          <w:noProof/>
+        </w:rPr>
+        <w:fldChar w:fldCharType="end"/>
+      </w:r>
       <w:bookmarkEnd w:id="175"/>
       <w:r>
         <w:t>.</w:t>
@@ -17597,7 +18235,7 @@
       <w:bookmarkStart w:id="176" w:name="_Toc416007481"/>
       <w:bookmarkStart w:id="177" w:name="_Toc416007813"/>
       <w:bookmarkStart w:id="178" w:name="_Toc420660219"/>
-      <w:bookmarkStart w:id="179" w:name="_Toc428224984"/>
+      <w:bookmarkStart w:id="179" w:name="_Toc428527519"/>
       <w:r>
         <w:t>RelatedPackageType Class</w:t>
       </w:r>
@@ -17752,25 +18390,51 @@
         <w:lastRenderedPageBreak/>
         <w:t xml:space="preserve">Table </w:t>
       </w:r>
-      <w:fldSimple w:instr=" STYLEREF 1 \s ">
-        <w:r>
-          <w:rPr>
-            <w:noProof/>
-          </w:rPr>
-          <w:t>3</w:t>
-        </w:r>
-      </w:fldSimple>
+      <w:r>
+        <w:fldChar w:fldCharType="begin"/>
+      </w:r>
+      <w:r>
+        <w:instrText xml:space="preserve"> STYLEREF 1 \s </w:instrText>
+      </w:r>
+      <w:r>
+        <w:fldChar w:fldCharType="separate"/>
+      </w:r>
+      <w:r>
+        <w:rPr>
+          <w:noProof/>
+        </w:rPr>
+        <w:t>3</w:t>
+      </w:r>
+      <w:r>
+        <w:rPr>
+          <w:noProof/>
+        </w:rPr>
+        <w:fldChar w:fldCharType="end"/>
+      </w:r>
       <w:r>
         <w:noBreakHyphen/>
       </w:r>
-      <w:fldSimple w:instr=" SEQ Table \* ARABIC \s 1 ">
-        <w:r>
-          <w:rPr>
-            <w:noProof/>
-          </w:rPr>
-          <w:t>12</w:t>
-        </w:r>
-      </w:fldSimple>
+      <w:r>
+        <w:fldChar w:fldCharType="begin"/>
+      </w:r>
+      <w:r>
+        <w:instrText xml:space="preserve"> SEQ Table \* ARABIC \s 1 </w:instrText>
+      </w:r>
+      <w:r>
+        <w:fldChar w:fldCharType="separate"/>
+      </w:r>
+      <w:r>
+        <w:rPr>
+          <w:noProof/>
+        </w:rPr>
+        <w:t>12</w:t>
+      </w:r>
+      <w:r>
+        <w:rPr>
+          <w:noProof/>
+        </w:rPr>
+        <w:fldChar w:fldCharType="end"/>
+      </w:r>
       <w:bookmarkEnd w:id="180"/>
       <w:r>
         <w:t xml:space="preserve">. Properties of </w:t>
@@ -18031,7 +18695,7 @@
         <w:pStyle w:val="Heading1"/>
       </w:pPr>
       <w:bookmarkStart w:id="181" w:name="_Ref428179133"/>
-      <w:bookmarkStart w:id="182" w:name="_Toc428224985"/>
+      <w:bookmarkStart w:id="182" w:name="_Toc428527520"/>
       <w:r>
         <w:lastRenderedPageBreak/>
         <w:t># Conformance</w:t>
@@ -18054,7 +18718,7 @@
       </w:pPr>
       <w:bookmarkStart w:id="183" w:name="_Toc85472897"/>
       <w:bookmarkStart w:id="184" w:name="_Toc287332012"/>
-      <w:bookmarkStart w:id="185" w:name="_Toc428224986"/>
+      <w:bookmarkStart w:id="185" w:name="_Toc428527521"/>
       <w:r>
         <w:lastRenderedPageBreak/>
         <w:t>Acknowl</w:t>
@@ -18117,7 +18781,7 @@
       </w:pPr>
       <w:bookmarkStart w:id="186" w:name="_Toc85472898"/>
       <w:bookmarkStart w:id="187" w:name="_Toc287332014"/>
-      <w:bookmarkStart w:id="188" w:name="_Toc428224987"/>
+      <w:bookmarkStart w:id="188" w:name="_Toc428527522"/>
       <w:r>
         <w:lastRenderedPageBreak/>
         <w:t>Revision History</w:t>
@@ -18141,9 +18805,9 @@
       </w:tblPr>
       <w:tblGrid>
         <w:gridCol w:w="1548"/>
-        <w:gridCol w:w="1440"/>
-        <w:gridCol w:w="1890"/>
-        <w:gridCol w:w="4698"/>
+        <w:gridCol w:w="1620"/>
+        <w:gridCol w:w="1800"/>
+        <w:gridCol w:w="4608"/>
       </w:tblGrid>
       <w:tr>
         <w:tc>
@@ -18167,7 +18831,7 @@
         </w:tc>
         <w:tc>
           <w:tcPr>
-            <w:tcW w:w="1440" w:type="dxa"/>
+            <w:tcW w:w="1620" w:type="dxa"/>
           </w:tcPr>
           <w:p>
             <w:pPr>
@@ -18186,7 +18850,7 @@
         </w:tc>
         <w:tc>
           <w:tcPr>
-            <w:tcW w:w="1890" w:type="dxa"/>
+            <w:tcW w:w="1800" w:type="dxa"/>
           </w:tcPr>
           <w:p>
             <w:pPr>
@@ -18205,7 +18869,7 @@
         </w:tc>
         <w:tc>
           <w:tcPr>
-            <w:tcW w:w="4698" w:type="dxa"/>
+            <w:tcW w:w="4608" w:type="dxa"/>
           </w:tcPr>
           <w:p>
             <w:pPr>
@@ -18235,7 +18899,7 @@
         </w:tc>
         <w:tc>
           <w:tcPr>
-            <w:tcW w:w="1440" w:type="dxa"/>
+            <w:tcW w:w="1620" w:type="dxa"/>
           </w:tcPr>
           <w:p>
             <w:r>
@@ -18245,7 +18909,7 @@
         </w:tc>
         <w:tc>
           <w:tcPr>
-            <w:tcW w:w="1890" w:type="dxa"/>
+            <w:tcW w:w="1800" w:type="dxa"/>
           </w:tcPr>
           <w:p>
             <w:r>
@@ -18255,7 +18919,7 @@
         </w:tc>
         <w:tc>
           <w:tcPr>
-            <w:tcW w:w="4698" w:type="dxa"/>
+            <w:tcW w:w="4608" w:type="dxa"/>
           </w:tcPr>
           <w:p>
             <w:r>
@@ -18278,13 +18942,11 @@
 
 <file path=word/comments.xml><?xml version="1.0" encoding="utf-8"?>
 <w:comments xmlns:wpc="http://schemas.microsoft.com/office/word/2010/wordprocessingCanvas" xmlns:mc="http://schemas.openxmlformats.org/markup-compatibility/2006" xmlns:o="urn:schemas-microsoft-com:office:office" xmlns:r="http://schemas.openxmlformats.org/officeDocument/2006/relationships" xmlns:m="http://schemas.openxmlformats.org/officeDocument/2006/math" xmlns:v="urn:schemas-microsoft-com:vml" xmlns:wp14="http://schemas.microsoft.com/office/word/2010/wordprocessingDrawing" xmlns:wp="http://schemas.openxmlformats.org/drawingml/2006/wordprocessingDrawing" xmlns:w10="urn:schemas-microsoft-com:office:word" xmlns:w="http://schemas.openxmlformats.org/wordprocessingml/2006/main" xmlns:w14="http://schemas.microsoft.com/office/word/2010/wordml" xmlns:w15="http://schemas.microsoft.com/office/word/2012/wordml" xmlns:wpg="http://schemas.microsoft.com/office/word/2010/wordprocessingGroup" xmlns:wpi="http://schemas.microsoft.com/office/word/2010/wordprocessingInk" xmlns:wne="http://schemas.microsoft.com/office/word/2006/wordml" xmlns:wps="http://schemas.microsoft.com/office/word/2010/wordprocessingShape" mc:Ignorable="w14 w15 wp14">
-  <w:comment w:id="81" w:author="Beck, Desiree A." w:date="2015-08-24T23:48:00Z" w:initials="BDA">
+  <w:comment w:id="82" w:author="Beck, Desiree A." w:date="2015-08-24T23:48:00Z" w:initials="BDA">
     <w:p>
       <w:pPr>
         <w:pStyle w:val="CommentText"/>
       </w:pPr>
-      <w:bookmarkStart w:id="82" w:name="_GoBack"/>
-      <w:bookmarkEnd w:id="82"/>
       <w:r>
         <w:rPr>
           <w:rStyle w:val="CommentReference"/>
@@ -18348,7 +19010,18 @@
         <w:t xml:space="preserve"> </w:t>
       </w:r>
       <w:r>
-        <w:t>The CybOX Observable data model is actually defined in the CybOX Language, not in STIX</w:t>
+        <w:t xml:space="preserve">The CybOX Observable data model is actually defined in the </w:t>
+      </w:r>
+      <w:hyperlink w:anchor="RelatedWork" w:history="1">
+        <w:r>
+          <w:rPr>
+            <w:rStyle w:val="Hyperlink"/>
+          </w:rPr>
+          <w:t>CybOX Language</w:t>
+        </w:r>
+      </w:hyperlink>
+      <w:r>
+        <w:t>, not in STIX</w:t>
       </w:r>
       <w:r>
         <w:t>.</w:t>
@@ -18581,7 +19254,7 @@
         <w:sz w:val="16"/>
         <w:szCs w:val="16"/>
       </w:rPr>
-      <w:t>10</w:t>
+      <w:t>5</w:t>
     </w:r>
     <w:r>
       <w:rPr>
@@ -22511,7 +23184,7 @@
 </file>
 
 <file path=customXml/itemProps1.xml><?xml version="1.0" encoding="utf-8"?>
-<ds:datastoreItem xmlns:ds="http://schemas.openxmlformats.org/officeDocument/2006/customXml" ds:itemID="{E7514448-353D-4488-85AE-176B112C12F9}">
+<ds:datastoreItem xmlns:ds="http://schemas.openxmlformats.org/officeDocument/2006/customXml" ds:itemID="{825C82FE-8AE5-4832-9A7A-3DB33984F412}">
   <ds:schemaRefs>
     <ds:schemaRef ds:uri="http://schemas.openxmlformats.org/officeDocument/2006/bibliography"/>
   </ds:schemaRefs>

</xml_diff>